<commit_message>
Updating project files and scripts
</commit_message>
<xml_diff>
--- a/03_results/06_table1_summary.docx
+++ b/03_results/06_table1_summary.docx
@@ -178,7 +178,7 @@
                 <w:rFonts w:ascii="Calibri" w:hAnsi="Calibri"/>
                 <w:sz w:val="20"/>
               </w:rPr>
-              <w:t xml:space="default">43,588 (49.2%)</w:t>
+              <w:t xml:space="default">49,185 (49.2%)</w:t>
             </w:r>
           </w:p>
         </w:tc>
@@ -231,7 +231,7 @@
                 <w:rFonts w:ascii="Calibri" w:hAnsi="Calibri"/>
                 <w:sz w:val="20"/>
               </w:rPr>
-              <w:t xml:space="default">44,613 (50.8%)</w:t>
+              <w:t xml:space="default">50,992 (50.8%)</w:t>
             </w:r>
           </w:p>
         </w:tc>
@@ -337,7 +337,7 @@
                 <w:rFonts w:ascii="Calibri" w:hAnsi="Calibri"/>
                 <w:sz w:val="20"/>
               </w:rPr>
-              <w:t xml:space="default">15,692 (21.6%)</w:t>
+              <w:t xml:space="default">17,580 (21.5%)</w:t>
             </w:r>
           </w:p>
         </w:tc>
@@ -390,7 +390,7 @@
                 <w:rFonts w:ascii="Calibri" w:hAnsi="Calibri"/>
                 <w:sz w:val="20"/>
               </w:rPr>
-              <w:t xml:space="default">21,018 (27.1%)</w:t>
+              <w:t xml:space="default">23,496 (27.1%)</w:t>
             </w:r>
           </w:p>
         </w:tc>
@@ -443,7 +443,7 @@
                 <w:rFonts w:ascii="Calibri" w:hAnsi="Calibri"/>
                 <w:sz w:val="20"/>
               </w:rPr>
-              <w:t xml:space="default">21,796 (24.3%)</w:t>
+              <w:t xml:space="default">24,194 (24.1%)</w:t>
             </w:r>
           </w:p>
         </w:tc>
@@ -496,7 +496,7 @@
                 <w:rFonts w:ascii="Calibri" w:hAnsi="Calibri"/>
                 <w:sz w:val="20"/>
               </w:rPr>
-              <w:t xml:space="default">29,695 (27.0%)</w:t>
+              <w:t xml:space="default">34,907 (27.3%)</w:t>
             </w:r>
           </w:p>
         </w:tc>
@@ -602,7 +602,7 @@
                 <w:rFonts w:ascii="Calibri" w:hAnsi="Calibri"/>
                 <w:sz w:val="20"/>
               </w:rPr>
-              <w:t xml:space="default">777 (0.6%)</w:t>
+              <w:t xml:space="default">874 (0.6%)</w:t>
             </w:r>
           </w:p>
         </w:tc>
@@ -655,6 +655,1437 @@
                 <w:rFonts w:ascii="Calibri" w:hAnsi="Calibri"/>
                 <w:sz w:val="20"/>
               </w:rPr>
+              <w:t xml:space="default">123 (0.1%)</w:t>
+            </w:r>
+          </w:p>
+        </w:tc>
+      </w:tr>
+      <w:tr>
+        <w:trPr>
+          <w:cantSplit/>
+        </w:trPr>
+        <w:tc>
+          <w:tcPr>
+            <w:tcBorders>
+              <w:top w:val="single" w:space="0" w:color="D3D3D3"/>
+              <w:bottom w:val="single" w:space="0" w:color="D3D3D3"/>
+              <w:start w:val="single" w:space="0" w:color="D3D3D3"/>
+              <w:end w:val="single" w:space="0" w:color="D3D3D3"/>
+            </w:tcBorders>
+          </w:tcPr>
+          <w:p>
+            <w:pPr>
+              <w:spacing w:before="0" w:after="60"/>
+              <w:keepNext/>
+              <w:jc w:val="start"/>
+            </w:pPr>
+            <w:r>
+              <w:rPr>
+                <w:rFonts w:ascii="Calibri" w:hAnsi="Calibri"/>
+                <w:sz w:val="20"/>
+              </w:rPr>
+              <w:t xml:space="default">    AIAN-Black-White</w:t>
+            </w:r>
+          </w:p>
+        </w:tc>
+        <w:tc>
+          <w:tcPr>
+            <w:tcBorders>
+              <w:top w:val="single" w:space="0" w:color="D3D3D3"/>
+              <w:bottom w:val="single" w:space="0" w:color="D3D3D3"/>
+              <w:start w:val="single" w:space="0" w:color="D3D3D3"/>
+              <w:end w:val="single" w:space="0" w:color="D3D3D3"/>
+            </w:tcBorders>
+          </w:tcPr>
+          <w:p>
+            <w:pPr>
+              <w:spacing w:before="0" w:after="60"/>
+              <w:keepNext/>
+              <w:jc w:val="center"/>
+            </w:pPr>
+            <w:r>
+              <w:rPr>
+                <w:rFonts w:ascii="Calibri" w:hAnsi="Calibri"/>
+                <w:sz w:val="20"/>
+              </w:rPr>
+              <w:t xml:space="default">125 (0.1%)</w:t>
+            </w:r>
+          </w:p>
+        </w:tc>
+      </w:tr>
+      <w:tr>
+        <w:trPr>
+          <w:cantSplit/>
+        </w:trPr>
+        <w:tc>
+          <w:tcPr>
+            <w:tcBorders>
+              <w:top w:val="single" w:space="0" w:color="D3D3D3"/>
+              <w:bottom w:val="single" w:space="0" w:color="D3D3D3"/>
+              <w:start w:val="single" w:space="0" w:color="D3D3D3"/>
+              <w:end w:val="single" w:space="0" w:color="D3D3D3"/>
+            </w:tcBorders>
+          </w:tcPr>
+          <w:p>
+            <w:pPr>
+              <w:spacing w:before="0" w:after="60"/>
+              <w:keepNext/>
+              <w:jc w:val="start"/>
+            </w:pPr>
+            <w:r>
+              <w:rPr>
+                <w:rFonts w:ascii="Calibri" w:hAnsi="Calibri"/>
+                <w:sz w:val="20"/>
+              </w:rPr>
+              <w:t xml:space="default">    AIAN-Multiple</w:t>
+            </w:r>
+          </w:p>
+        </w:tc>
+        <w:tc>
+          <w:tcPr>
+            <w:tcBorders>
+              <w:top w:val="single" w:space="0" w:color="D3D3D3"/>
+              <w:bottom w:val="single" w:space="0" w:color="D3D3D3"/>
+              <w:start w:val="single" w:space="0" w:color="D3D3D3"/>
+              <w:end w:val="single" w:space="0" w:color="D3D3D3"/>
+            </w:tcBorders>
+          </w:tcPr>
+          <w:p>
+            <w:pPr>
+              <w:spacing w:before="0" w:after="60"/>
+              <w:keepNext/>
+              <w:jc w:val="center"/>
+            </w:pPr>
+            <w:r>
+              <w:rPr>
+                <w:rFonts w:ascii="Calibri" w:hAnsi="Calibri"/>
+                <w:sz w:val="20"/>
+              </w:rPr>
+              <w:t xml:space="default">163 (0.1%)</w:t>
+            </w:r>
+          </w:p>
+        </w:tc>
+      </w:tr>
+      <w:tr>
+        <w:trPr>
+          <w:cantSplit/>
+        </w:trPr>
+        <w:tc>
+          <w:tcPr>
+            <w:tcBorders>
+              <w:top w:val="single" w:space="0" w:color="D3D3D3"/>
+              <w:bottom w:val="single" w:space="0" w:color="D3D3D3"/>
+              <w:start w:val="single" w:space="0" w:color="D3D3D3"/>
+              <w:end w:val="single" w:space="0" w:color="D3D3D3"/>
+            </w:tcBorders>
+          </w:tcPr>
+          <w:p>
+            <w:pPr>
+              <w:spacing w:before="0" w:after="60"/>
+              <w:keepNext/>
+              <w:jc w:val="start"/>
+            </w:pPr>
+            <w:r>
+              <w:rPr>
+                <w:rFonts w:ascii="Calibri" w:hAnsi="Calibri"/>
+                <w:sz w:val="20"/>
+              </w:rPr>
+              <w:t xml:space="default">    AIAN-White</w:t>
+            </w:r>
+          </w:p>
+        </w:tc>
+        <w:tc>
+          <w:tcPr>
+            <w:tcBorders>
+              <w:top w:val="single" w:space="0" w:color="D3D3D3"/>
+              <w:bottom w:val="single" w:space="0" w:color="D3D3D3"/>
+              <w:start w:val="single" w:space="0" w:color="D3D3D3"/>
+              <w:end w:val="single" w:space="0" w:color="D3D3D3"/>
+            </w:tcBorders>
+          </w:tcPr>
+          <w:p>
+            <w:pPr>
+              <w:spacing w:before="0" w:after="60"/>
+              <w:keepNext/>
+              <w:jc w:val="center"/>
+            </w:pPr>
+            <w:r>
+              <w:rPr>
+                <w:rFonts w:ascii="Calibri" w:hAnsi="Calibri"/>
+                <w:sz w:val="20"/>
+              </w:rPr>
+              <w:t xml:space="default">653 (0.5%)</w:t>
+            </w:r>
+          </w:p>
+        </w:tc>
+      </w:tr>
+      <w:tr>
+        <w:trPr>
+          <w:cantSplit/>
+        </w:trPr>
+        <w:tc>
+          <w:tcPr>
+            <w:tcBorders>
+              <w:top w:val="single" w:space="0" w:color="D3D3D3"/>
+              <w:bottom w:val="single" w:space="0" w:color="D3D3D3"/>
+              <w:start w:val="single" w:space="0" w:color="D3D3D3"/>
+              <w:end w:val="single" w:space="0" w:color="D3D3D3"/>
+            </w:tcBorders>
+          </w:tcPr>
+          <w:p>
+            <w:pPr>
+              <w:spacing w:before="0" w:after="60"/>
+              <w:keepNext/>
+              <w:jc w:val="start"/>
+            </w:pPr>
+            <w:r>
+              <w:rPr>
+                <w:rFonts w:ascii="Calibri" w:hAnsi="Calibri"/>
+                <w:sz w:val="20"/>
+              </w:rPr>
+              <w:t xml:space="default">    Asian Indian</w:t>
+            </w:r>
+          </w:p>
+        </w:tc>
+        <w:tc>
+          <w:tcPr>
+            <w:tcBorders>
+              <w:top w:val="single" w:space="0" w:color="D3D3D3"/>
+              <w:bottom w:val="single" w:space="0" w:color="D3D3D3"/>
+              <w:start w:val="single" w:space="0" w:color="D3D3D3"/>
+              <w:end w:val="single" w:space="0" w:color="D3D3D3"/>
+            </w:tcBorders>
+          </w:tcPr>
+          <w:p>
+            <w:pPr>
+              <w:spacing w:before="0" w:after="60"/>
+              <w:keepNext/>
+              <w:jc w:val="center"/>
+            </w:pPr>
+            <w:r>
+              <w:rPr>
+                <w:rFonts w:ascii="Calibri" w:hAnsi="Calibri"/>
+                <w:sz w:val="20"/>
+              </w:rPr>
+              <w:t xml:space="default">1,428 (2.2%)</w:t>
+            </w:r>
+          </w:p>
+        </w:tc>
+      </w:tr>
+      <w:tr>
+        <w:trPr>
+          <w:cantSplit/>
+        </w:trPr>
+        <w:tc>
+          <w:tcPr>
+            <w:tcBorders>
+              <w:top w:val="single" w:space="0" w:color="D3D3D3"/>
+              <w:bottom w:val="single" w:space="0" w:color="D3D3D3"/>
+              <w:start w:val="single" w:space="0" w:color="D3D3D3"/>
+              <w:end w:val="single" w:space="0" w:color="D3D3D3"/>
+            </w:tcBorders>
+          </w:tcPr>
+          <w:p>
+            <w:pPr>
+              <w:spacing w:before="0" w:after="60"/>
+              <w:keepNext/>
+              <w:jc w:val="start"/>
+            </w:pPr>
+            <w:r>
+              <w:rPr>
+                <w:rFonts w:ascii="Calibri" w:hAnsi="Calibri"/>
+                <w:sz w:val="20"/>
+              </w:rPr>
+              <w:t xml:space="default">    Asian-Black</w:t>
+            </w:r>
+          </w:p>
+        </w:tc>
+        <w:tc>
+          <w:tcPr>
+            <w:tcBorders>
+              <w:top w:val="single" w:space="0" w:color="D3D3D3"/>
+              <w:bottom w:val="single" w:space="0" w:color="D3D3D3"/>
+              <w:start w:val="single" w:space="0" w:color="D3D3D3"/>
+              <w:end w:val="single" w:space="0" w:color="D3D3D3"/>
+            </w:tcBorders>
+          </w:tcPr>
+          <w:p>
+            <w:pPr>
+              <w:spacing w:before="0" w:after="60"/>
+              <w:keepNext/>
+              <w:jc w:val="center"/>
+            </w:pPr>
+            <w:r>
+              <w:rPr>
+                <w:rFonts w:ascii="Calibri" w:hAnsi="Calibri"/>
+                <w:sz w:val="20"/>
+              </w:rPr>
+              <w:t xml:space="default">64 (0.0%)</w:t>
+            </w:r>
+          </w:p>
+        </w:tc>
+      </w:tr>
+      <w:tr>
+        <w:trPr>
+          <w:cantSplit/>
+        </w:trPr>
+        <w:tc>
+          <w:tcPr>
+            <w:tcBorders>
+              <w:top w:val="single" w:space="0" w:color="D3D3D3"/>
+              <w:bottom w:val="single" w:space="0" w:color="D3D3D3"/>
+              <w:start w:val="single" w:space="0" w:color="D3D3D3"/>
+              <w:end w:val="single" w:space="0" w:color="D3D3D3"/>
+            </w:tcBorders>
+          </w:tcPr>
+          <w:p>
+            <w:pPr>
+              <w:spacing w:before="0" w:after="60"/>
+              <w:keepNext/>
+              <w:jc w:val="start"/>
+            </w:pPr>
+            <w:r>
+              <w:rPr>
+                <w:rFonts w:ascii="Calibri" w:hAnsi="Calibri"/>
+                <w:sz w:val="20"/>
+              </w:rPr>
+              <w:t xml:space="default">    Asian-Multiple</w:t>
+            </w:r>
+          </w:p>
+        </w:tc>
+        <w:tc>
+          <w:tcPr>
+            <w:tcBorders>
+              <w:top w:val="single" w:space="0" w:color="D3D3D3"/>
+              <w:bottom w:val="single" w:space="0" w:color="D3D3D3"/>
+              <w:start w:val="single" w:space="0" w:color="D3D3D3"/>
+              <w:end w:val="single" w:space="0" w:color="D3D3D3"/>
+            </w:tcBorders>
+          </w:tcPr>
+          <w:p>
+            <w:pPr>
+              <w:spacing w:before="0" w:after="60"/>
+              <w:keepNext/>
+              <w:jc w:val="center"/>
+            </w:pPr>
+            <w:r>
+              <w:rPr>
+                <w:rFonts w:ascii="Calibri" w:hAnsi="Calibri"/>
+                <w:sz w:val="20"/>
+              </w:rPr>
+              <w:t xml:space="default">94 (0.1%)</w:t>
+            </w:r>
+          </w:p>
+        </w:tc>
+      </w:tr>
+      <w:tr>
+        <w:trPr>
+          <w:cantSplit/>
+        </w:trPr>
+        <w:tc>
+          <w:tcPr>
+            <w:tcBorders>
+              <w:top w:val="single" w:space="0" w:color="D3D3D3"/>
+              <w:bottom w:val="single" w:space="0" w:color="D3D3D3"/>
+              <w:start w:val="single" w:space="0" w:color="D3D3D3"/>
+              <w:end w:val="single" w:space="0" w:color="D3D3D3"/>
+            </w:tcBorders>
+          </w:tcPr>
+          <w:p>
+            <w:pPr>
+              <w:spacing w:before="0" w:after="60"/>
+              <w:keepNext/>
+              <w:jc w:val="start"/>
+            </w:pPr>
+            <w:r>
+              <w:rPr>
+                <w:rFonts w:ascii="Calibri" w:hAnsi="Calibri"/>
+                <w:sz w:val="20"/>
+              </w:rPr>
+              <w:t xml:space="default">    Asian-NHPI</w:t>
+            </w:r>
+          </w:p>
+        </w:tc>
+        <w:tc>
+          <w:tcPr>
+            <w:tcBorders>
+              <w:top w:val="single" w:space="0" w:color="D3D3D3"/>
+              <w:bottom w:val="single" w:space="0" w:color="D3D3D3"/>
+              <w:start w:val="single" w:space="0" w:color="D3D3D3"/>
+              <w:end w:val="single" w:space="0" w:color="D3D3D3"/>
+            </w:tcBorders>
+          </w:tcPr>
+          <w:p>
+            <w:pPr>
+              <w:spacing w:before="0" w:after="60"/>
+              <w:keepNext/>
+              <w:jc w:val="center"/>
+            </w:pPr>
+            <w:r>
+              <w:rPr>
+                <w:rFonts w:ascii="Calibri" w:hAnsi="Calibri"/>
+                <w:sz w:val="20"/>
+              </w:rPr>
+              <w:t xml:space="default">115 (0.1%)</w:t>
+            </w:r>
+          </w:p>
+        </w:tc>
+      </w:tr>
+      <w:tr>
+        <w:trPr>
+          <w:cantSplit/>
+        </w:trPr>
+        <w:tc>
+          <w:tcPr>
+            <w:tcBorders>
+              <w:top w:val="single" w:space="0" w:color="D3D3D3"/>
+              <w:bottom w:val="single" w:space="0" w:color="D3D3D3"/>
+              <w:start w:val="single" w:space="0" w:color="D3D3D3"/>
+              <w:end w:val="single" w:space="0" w:color="D3D3D3"/>
+            </w:tcBorders>
+          </w:tcPr>
+          <w:p>
+            <w:pPr>
+              <w:spacing w:before="0" w:after="60"/>
+              <w:keepNext/>
+              <w:jc w:val="start"/>
+            </w:pPr>
+            <w:r>
+              <w:rPr>
+                <w:rFonts w:ascii="Calibri" w:hAnsi="Calibri"/>
+                <w:sz w:val="20"/>
+              </w:rPr>
+              <w:t xml:space="default">    Asian-White</w:t>
+            </w:r>
+          </w:p>
+        </w:tc>
+        <w:tc>
+          <w:tcPr>
+            <w:tcBorders>
+              <w:top w:val="single" w:space="0" w:color="D3D3D3"/>
+              <w:bottom w:val="single" w:space="0" w:color="D3D3D3"/>
+              <w:start w:val="single" w:space="0" w:color="D3D3D3"/>
+              <w:end w:val="single" w:space="0" w:color="D3D3D3"/>
+            </w:tcBorders>
+          </w:tcPr>
+          <w:p>
+            <w:pPr>
+              <w:spacing w:before="0" w:after="60"/>
+              <w:keepNext/>
+              <w:jc w:val="center"/>
+            </w:pPr>
+            <w:r>
+              <w:rPr>
+                <w:rFonts w:ascii="Calibri" w:hAnsi="Calibri"/>
+                <w:sz w:val="20"/>
+              </w:rPr>
+              <w:t xml:space="default">516 (0.4%)</w:t>
+            </w:r>
+          </w:p>
+        </w:tc>
+      </w:tr>
+      <w:tr>
+        <w:trPr>
+          <w:cantSplit/>
+        </w:trPr>
+        <w:tc>
+          <w:tcPr>
+            <w:tcBorders>
+              <w:top w:val="single" w:space="0" w:color="D3D3D3"/>
+              <w:bottom w:val="single" w:space="0" w:color="D3D3D3"/>
+              <w:start w:val="single" w:space="0" w:color="D3D3D3"/>
+              <w:end w:val="single" w:space="0" w:color="D3D3D3"/>
+            </w:tcBorders>
+          </w:tcPr>
+          <w:p>
+            <w:pPr>
+              <w:spacing w:before="0" w:after="60"/>
+              <w:keepNext/>
+              <w:jc w:val="start"/>
+            </w:pPr>
+            <w:r>
+              <w:rPr>
+                <w:rFonts w:ascii="Calibri" w:hAnsi="Calibri"/>
+                <w:sz w:val="20"/>
+              </w:rPr>
+              <w:t xml:space="default">    Black</w:t>
+            </w:r>
+          </w:p>
+        </w:tc>
+        <w:tc>
+          <w:tcPr>
+            <w:tcBorders>
+              <w:top w:val="single" w:space="0" w:color="D3D3D3"/>
+              <w:bottom w:val="single" w:space="0" w:color="D3D3D3"/>
+              <w:start w:val="single" w:space="0" w:color="D3D3D3"/>
+              <w:end w:val="single" w:space="0" w:color="D3D3D3"/>
+            </w:tcBorders>
+          </w:tcPr>
+          <w:p>
+            <w:pPr>
+              <w:spacing w:before="0" w:after="60"/>
+              <w:keepNext/>
+              <w:jc w:val="center"/>
+            </w:pPr>
+            <w:r>
+              <w:rPr>
+                <w:rFonts w:ascii="Calibri" w:hAnsi="Calibri"/>
+                <w:sz w:val="20"/>
+              </w:rPr>
+              <w:t xml:space="default">5,124 (5.4%)</w:t>
+            </w:r>
+          </w:p>
+        </w:tc>
+      </w:tr>
+      <w:tr>
+        <w:trPr>
+          <w:cantSplit/>
+        </w:trPr>
+        <w:tc>
+          <w:tcPr>
+            <w:tcBorders>
+              <w:top w:val="single" w:space="0" w:color="D3D3D3"/>
+              <w:bottom w:val="single" w:space="0" w:color="D3D3D3"/>
+              <w:start w:val="single" w:space="0" w:color="D3D3D3"/>
+              <w:end w:val="single" w:space="0" w:color="D3D3D3"/>
+            </w:tcBorders>
+          </w:tcPr>
+          <w:p>
+            <w:pPr>
+              <w:spacing w:before="0" w:after="60"/>
+              <w:keepNext/>
+              <w:jc w:val="start"/>
+            </w:pPr>
+            <w:r>
+              <w:rPr>
+                <w:rFonts w:ascii="Calibri" w:hAnsi="Calibri"/>
+                <w:sz w:val="20"/>
+              </w:rPr>
+              <w:t xml:space="default">    Black-Multiple</w:t>
+            </w:r>
+          </w:p>
+        </w:tc>
+        <w:tc>
+          <w:tcPr>
+            <w:tcBorders>
+              <w:top w:val="single" w:space="0" w:color="D3D3D3"/>
+              <w:bottom w:val="single" w:space="0" w:color="D3D3D3"/>
+              <w:start w:val="single" w:space="0" w:color="D3D3D3"/>
+              <w:end w:val="single" w:space="0" w:color="D3D3D3"/>
+            </w:tcBorders>
+          </w:tcPr>
+          <w:p>
+            <w:pPr>
+              <w:spacing w:before="0" w:after="60"/>
+              <w:keepNext/>
+              <w:jc w:val="center"/>
+            </w:pPr>
+            <w:r>
+              <w:rPr>
+                <w:rFonts w:ascii="Calibri" w:hAnsi="Calibri"/>
+                <w:sz w:val="20"/>
+              </w:rPr>
+              <w:t xml:space="default">85 (0.1%)</w:t>
+            </w:r>
+          </w:p>
+        </w:tc>
+      </w:tr>
+      <w:tr>
+        <w:trPr>
+          <w:cantSplit/>
+        </w:trPr>
+        <w:tc>
+          <w:tcPr>
+            <w:tcBorders>
+              <w:top w:val="single" w:space="0" w:color="D3D3D3"/>
+              <w:bottom w:val="single" w:space="0" w:color="D3D3D3"/>
+              <w:start w:val="single" w:space="0" w:color="D3D3D3"/>
+              <w:end w:val="single" w:space="0" w:color="D3D3D3"/>
+            </w:tcBorders>
+          </w:tcPr>
+          <w:p>
+            <w:pPr>
+              <w:spacing w:before="0" w:after="60"/>
+              <w:keepNext/>
+              <w:jc w:val="start"/>
+            </w:pPr>
+            <w:r>
+              <w:rPr>
+                <w:rFonts w:ascii="Calibri" w:hAnsi="Calibri"/>
+                <w:sz w:val="20"/>
+              </w:rPr>
+              <w:t xml:space="default">    Black-White</w:t>
+            </w:r>
+          </w:p>
+        </w:tc>
+        <w:tc>
+          <w:tcPr>
+            <w:tcBorders>
+              <w:top w:val="single" w:space="0" w:color="D3D3D3"/>
+              <w:bottom w:val="single" w:space="0" w:color="D3D3D3"/>
+              <w:start w:val="single" w:space="0" w:color="D3D3D3"/>
+              <w:end w:val="single" w:space="0" w:color="D3D3D3"/>
+            </w:tcBorders>
+          </w:tcPr>
+          <w:p>
+            <w:pPr>
+              <w:spacing w:before="0" w:after="60"/>
+              <w:keepNext/>
+              <w:jc w:val="center"/>
+            </w:pPr>
+            <w:r>
+              <w:rPr>
+                <w:rFonts w:ascii="Calibri" w:hAnsi="Calibri"/>
+                <w:sz w:val="20"/>
+              </w:rPr>
+              <w:t xml:space="default">320 (0.2%)</w:t>
+            </w:r>
+          </w:p>
+        </w:tc>
+      </w:tr>
+      <w:tr>
+        <w:trPr>
+          <w:cantSplit/>
+        </w:trPr>
+        <w:tc>
+          <w:tcPr>
+            <w:tcBorders>
+              <w:top w:val="single" w:space="0" w:color="D3D3D3"/>
+              <w:bottom w:val="single" w:space="0" w:color="D3D3D3"/>
+              <w:start w:val="single" w:space="0" w:color="D3D3D3"/>
+              <w:end w:val="single" w:space="0" w:color="D3D3D3"/>
+            </w:tcBorders>
+          </w:tcPr>
+          <w:p>
+            <w:pPr>
+              <w:spacing w:before="0" w:after="60"/>
+              <w:keepNext/>
+              <w:jc w:val="start"/>
+            </w:pPr>
+            <w:r>
+              <w:rPr>
+                <w:rFonts w:ascii="Calibri" w:hAnsi="Calibri"/>
+                <w:sz w:val="20"/>
+              </w:rPr>
+              <w:t xml:space="default">    Chinese</w:t>
+            </w:r>
+          </w:p>
+        </w:tc>
+        <w:tc>
+          <w:tcPr>
+            <w:tcBorders>
+              <w:top w:val="single" w:space="0" w:color="D3D3D3"/>
+              <w:bottom w:val="single" w:space="0" w:color="D3D3D3"/>
+              <w:start w:val="single" w:space="0" w:color="D3D3D3"/>
+              <w:end w:val="single" w:space="0" w:color="D3D3D3"/>
+            </w:tcBorders>
+          </w:tcPr>
+          <w:p>
+            <w:pPr>
+              <w:spacing w:before="0" w:after="60"/>
+              <w:keepNext/>
+              <w:jc w:val="center"/>
+            </w:pPr>
+            <w:r>
+              <w:rPr>
+                <w:rFonts w:ascii="Calibri" w:hAnsi="Calibri"/>
+                <w:sz w:val="20"/>
+              </w:rPr>
+              <w:t xml:space="default">2,078 (3.7%)</w:t>
+            </w:r>
+          </w:p>
+        </w:tc>
+      </w:tr>
+      <w:tr>
+        <w:trPr>
+          <w:cantSplit/>
+        </w:trPr>
+        <w:tc>
+          <w:tcPr>
+            <w:tcBorders>
+              <w:top w:val="single" w:space="0" w:color="D3D3D3"/>
+              <w:bottom w:val="single" w:space="0" w:color="D3D3D3"/>
+              <w:start w:val="single" w:space="0" w:color="D3D3D3"/>
+              <w:end w:val="single" w:space="0" w:color="D3D3D3"/>
+            </w:tcBorders>
+          </w:tcPr>
+          <w:p>
+            <w:pPr>
+              <w:spacing w:before="0" w:after="60"/>
+              <w:keepNext/>
+              <w:jc w:val="start"/>
+            </w:pPr>
+            <w:r>
+              <w:rPr>
+                <w:rFonts w:ascii="Calibri" w:hAnsi="Calibri"/>
+                <w:sz w:val="20"/>
+              </w:rPr>
+              <w:t xml:space="default">    DK/R</w:t>
+            </w:r>
+          </w:p>
+        </w:tc>
+        <w:tc>
+          <w:tcPr>
+            <w:tcBorders>
+              <w:top w:val="single" w:space="0" w:color="D3D3D3"/>
+              <w:bottom w:val="single" w:space="0" w:color="D3D3D3"/>
+              <w:start w:val="single" w:space="0" w:color="D3D3D3"/>
+              <w:end w:val="single" w:space="0" w:color="D3D3D3"/>
+            </w:tcBorders>
+          </w:tcPr>
+          <w:p>
+            <w:pPr>
+              <w:spacing w:before="0" w:after="60"/>
+              <w:keepNext/>
+              <w:jc w:val="center"/>
+            </w:pPr>
+            <w:r>
+              <w:rPr>
+                <w:rFonts w:ascii="Calibri" w:hAnsi="Calibri"/>
+                <w:sz w:val="20"/>
+              </w:rPr>
+              <w:t xml:space="default">1,488 (1.2%)</w:t>
+            </w:r>
+          </w:p>
+        </w:tc>
+      </w:tr>
+      <w:tr>
+        <w:trPr>
+          <w:cantSplit/>
+        </w:trPr>
+        <w:tc>
+          <w:tcPr>
+            <w:tcBorders>
+              <w:top w:val="single" w:space="0" w:color="D3D3D3"/>
+              <w:bottom w:val="single" w:space="0" w:color="D3D3D3"/>
+              <w:start w:val="single" w:space="0" w:color="D3D3D3"/>
+              <w:end w:val="single" w:space="0" w:color="D3D3D3"/>
+            </w:tcBorders>
+          </w:tcPr>
+          <w:p>
+            <w:pPr>
+              <w:spacing w:before="0" w:after="60"/>
+              <w:keepNext/>
+              <w:jc w:val="start"/>
+            </w:pPr>
+            <w:r>
+              <w:rPr>
+                <w:rFonts w:ascii="Calibri" w:hAnsi="Calibri"/>
+                <w:sz w:val="20"/>
+              </w:rPr>
+              <w:t xml:space="default">    Filipino</w:t>
+            </w:r>
+          </w:p>
+        </w:tc>
+        <w:tc>
+          <w:tcPr>
+            <w:tcBorders>
+              <w:top w:val="single" w:space="0" w:color="D3D3D3"/>
+              <w:bottom w:val="single" w:space="0" w:color="D3D3D3"/>
+              <w:start w:val="single" w:space="0" w:color="D3D3D3"/>
+              <w:end w:val="single" w:space="0" w:color="D3D3D3"/>
+            </w:tcBorders>
+          </w:tcPr>
+          <w:p>
+            <w:pPr>
+              <w:spacing w:before="0" w:after="60"/>
+              <w:keepNext/>
+              <w:jc w:val="center"/>
+            </w:pPr>
+            <w:r>
+              <w:rPr>
+                <w:rFonts w:ascii="Calibri" w:hAnsi="Calibri"/>
+                <w:sz w:val="20"/>
+              </w:rPr>
+              <w:t xml:space="default">1,437 (2.8%)</w:t>
+            </w:r>
+          </w:p>
+        </w:tc>
+      </w:tr>
+      <w:tr>
+        <w:trPr>
+          <w:cantSplit/>
+        </w:trPr>
+        <w:tc>
+          <w:tcPr>
+            <w:tcBorders>
+              <w:top w:val="single" w:space="0" w:color="D3D3D3"/>
+              <w:bottom w:val="single" w:space="0" w:color="D3D3D3"/>
+              <w:start w:val="single" w:space="0" w:color="D3D3D3"/>
+              <w:end w:val="single" w:space="0" w:color="D3D3D3"/>
+            </w:tcBorders>
+          </w:tcPr>
+          <w:p>
+            <w:pPr>
+              <w:spacing w:before="0" w:after="60"/>
+              <w:keepNext/>
+              <w:jc w:val="start"/>
+            </w:pPr>
+            <w:r>
+              <w:rPr>
+                <w:rFonts w:ascii="Calibri" w:hAnsi="Calibri"/>
+                <w:sz w:val="20"/>
+              </w:rPr>
+              <w:t xml:space="default">    Hispanic-AIAN</w:t>
+            </w:r>
+          </w:p>
+        </w:tc>
+        <w:tc>
+          <w:tcPr>
+            <w:tcBorders>
+              <w:top w:val="single" w:space="0" w:color="D3D3D3"/>
+              <w:bottom w:val="single" w:space="0" w:color="D3D3D3"/>
+              <w:start w:val="single" w:space="0" w:color="D3D3D3"/>
+              <w:end w:val="single" w:space="0" w:color="D3D3D3"/>
+            </w:tcBorders>
+          </w:tcPr>
+          <w:p>
+            <w:pPr>
+              <w:spacing w:before="0" w:after="60"/>
+              <w:keepNext/>
+              <w:jc w:val="center"/>
+            </w:pPr>
+            <w:r>
+              <w:rPr>
+                <w:rFonts w:ascii="Calibri" w:hAnsi="Calibri"/>
+                <w:sz w:val="20"/>
+              </w:rPr>
+              <w:t xml:space="default">1,681 (1.9%)</w:t>
+            </w:r>
+          </w:p>
+        </w:tc>
+      </w:tr>
+      <w:tr>
+        <w:trPr>
+          <w:cantSplit/>
+        </w:trPr>
+        <w:tc>
+          <w:tcPr>
+            <w:tcBorders>
+              <w:top w:val="single" w:space="0" w:color="D3D3D3"/>
+              <w:bottom w:val="single" w:space="0" w:color="D3D3D3"/>
+              <w:start w:val="single" w:space="0" w:color="D3D3D3"/>
+              <w:end w:val="single" w:space="0" w:color="D3D3D3"/>
+            </w:tcBorders>
+          </w:tcPr>
+          <w:p>
+            <w:pPr>
+              <w:spacing w:before="0" w:after="60"/>
+              <w:keepNext/>
+              <w:jc w:val="start"/>
+            </w:pPr>
+            <w:r>
+              <w:rPr>
+                <w:rFonts w:ascii="Calibri" w:hAnsi="Calibri"/>
+                <w:sz w:val="20"/>
+              </w:rPr>
+              <w:t xml:space="default">    Hispanic-AIAN-White</w:t>
+            </w:r>
+          </w:p>
+        </w:tc>
+        <w:tc>
+          <w:tcPr>
+            <w:tcBorders>
+              <w:top w:val="single" w:space="0" w:color="D3D3D3"/>
+              <w:bottom w:val="single" w:space="0" w:color="D3D3D3"/>
+              <w:start w:val="single" w:space="0" w:color="D3D3D3"/>
+              <w:end w:val="single" w:space="0" w:color="D3D3D3"/>
+            </w:tcBorders>
+          </w:tcPr>
+          <w:p>
+            <w:pPr>
+              <w:spacing w:before="0" w:after="60"/>
+              <w:keepNext/>
+              <w:jc w:val="center"/>
+            </w:pPr>
+            <w:r>
+              <w:rPr>
+                <w:rFonts w:ascii="Calibri" w:hAnsi="Calibri"/>
+                <w:sz w:val="20"/>
+              </w:rPr>
+              <w:t xml:space="default">167 (0.2%)</w:t>
+            </w:r>
+          </w:p>
+        </w:tc>
+      </w:tr>
+      <w:tr>
+        <w:trPr>
+          <w:cantSplit/>
+        </w:trPr>
+        <w:tc>
+          <w:tcPr>
+            <w:tcBorders>
+              <w:top w:val="single" w:space="0" w:color="D3D3D3"/>
+              <w:bottom w:val="single" w:space="0" w:color="D3D3D3"/>
+              <w:start w:val="single" w:space="0" w:color="D3D3D3"/>
+              <w:end w:val="single" w:space="0" w:color="D3D3D3"/>
+            </w:tcBorders>
+          </w:tcPr>
+          <w:p>
+            <w:pPr>
+              <w:spacing w:before="0" w:after="60"/>
+              <w:keepNext/>
+              <w:jc w:val="start"/>
+            </w:pPr>
+            <w:r>
+              <w:rPr>
+                <w:rFonts w:ascii="Calibri" w:hAnsi="Calibri"/>
+                <w:sz w:val="20"/>
+              </w:rPr>
+              <w:t xml:space="default">    Hispanic-Asian</w:t>
+            </w:r>
+          </w:p>
+        </w:tc>
+        <w:tc>
+          <w:tcPr>
+            <w:tcBorders>
+              <w:top w:val="single" w:space="0" w:color="D3D3D3"/>
+              <w:bottom w:val="single" w:space="0" w:color="D3D3D3"/>
+              <w:start w:val="single" w:space="0" w:color="D3D3D3"/>
+              <w:end w:val="single" w:space="0" w:color="D3D3D3"/>
+            </w:tcBorders>
+          </w:tcPr>
+          <w:p>
+            <w:pPr>
+              <w:spacing w:before="0" w:after="60"/>
+              <w:keepNext/>
+              <w:jc w:val="center"/>
+            </w:pPr>
+            <w:r>
+              <w:rPr>
+                <w:rFonts w:ascii="Calibri" w:hAnsi="Calibri"/>
+                <w:sz w:val="20"/>
+              </w:rPr>
+              <w:t xml:space="default">396 (0.6%)</w:t>
+            </w:r>
+          </w:p>
+        </w:tc>
+      </w:tr>
+      <w:tr>
+        <w:trPr>
+          <w:cantSplit/>
+        </w:trPr>
+        <w:tc>
+          <w:tcPr>
+            <w:tcBorders>
+              <w:top w:val="single" w:space="0" w:color="D3D3D3"/>
+              <w:bottom w:val="single" w:space="0" w:color="D3D3D3"/>
+              <w:start w:val="single" w:space="0" w:color="D3D3D3"/>
+              <w:end w:val="single" w:space="0" w:color="D3D3D3"/>
+            </w:tcBorders>
+          </w:tcPr>
+          <w:p>
+            <w:pPr>
+              <w:spacing w:before="0" w:after="60"/>
+              <w:keepNext/>
+              <w:jc w:val="start"/>
+            </w:pPr>
+            <w:r>
+              <w:rPr>
+                <w:rFonts w:ascii="Calibri" w:hAnsi="Calibri"/>
+                <w:sz w:val="20"/>
+              </w:rPr>
+              <w:t xml:space="default">    Hispanic-Black</w:t>
+            </w:r>
+          </w:p>
+        </w:tc>
+        <w:tc>
+          <w:tcPr>
+            <w:tcBorders>
+              <w:top w:val="single" w:space="0" w:color="D3D3D3"/>
+              <w:bottom w:val="single" w:space="0" w:color="D3D3D3"/>
+              <w:start w:val="single" w:space="0" w:color="D3D3D3"/>
+              <w:end w:val="single" w:space="0" w:color="D3D3D3"/>
+            </w:tcBorders>
+          </w:tcPr>
+          <w:p>
+            <w:pPr>
+              <w:spacing w:before="0" w:after="60"/>
+              <w:keepNext/>
+              <w:jc w:val="center"/>
+            </w:pPr>
+            <w:r>
+              <w:rPr>
+                <w:rFonts w:ascii="Calibri" w:hAnsi="Calibri"/>
+                <w:sz w:val="20"/>
+              </w:rPr>
+              <w:t xml:space="default">1,044 (1.3%)</w:t>
+            </w:r>
+          </w:p>
+        </w:tc>
+      </w:tr>
+      <w:tr>
+        <w:trPr>
+          <w:cantSplit/>
+        </w:trPr>
+        <w:tc>
+          <w:tcPr>
+            <w:tcBorders>
+              <w:top w:val="single" w:space="0" w:color="D3D3D3"/>
+              <w:bottom w:val="single" w:space="0" w:color="D3D3D3"/>
+              <w:start w:val="single" w:space="0" w:color="D3D3D3"/>
+              <w:end w:val="single" w:space="0" w:color="D3D3D3"/>
+            </w:tcBorders>
+          </w:tcPr>
+          <w:p>
+            <w:pPr>
+              <w:spacing w:before="0" w:after="60"/>
+              <w:keepNext/>
+              <w:jc w:val="start"/>
+            </w:pPr>
+            <w:r>
+              <w:rPr>
+                <w:rFonts w:ascii="Calibri" w:hAnsi="Calibri"/>
+                <w:sz w:val="20"/>
+              </w:rPr>
+              <w:t xml:space="default">    Hispanic-Black-White</w:t>
+            </w:r>
+          </w:p>
+        </w:tc>
+        <w:tc>
+          <w:tcPr>
+            <w:tcBorders>
+              <w:top w:val="single" w:space="0" w:color="D3D3D3"/>
+              <w:bottom w:val="single" w:space="0" w:color="D3D3D3"/>
+              <w:start w:val="single" w:space="0" w:color="D3D3D3"/>
+              <w:end w:val="single" w:space="0" w:color="D3D3D3"/>
+            </w:tcBorders>
+          </w:tcPr>
+          <w:p>
+            <w:pPr>
+              <w:spacing w:before="0" w:after="60"/>
+              <w:keepNext/>
+              <w:jc w:val="center"/>
+            </w:pPr>
+            <w:r>
+              <w:rPr>
+                <w:rFonts w:ascii="Calibri" w:hAnsi="Calibri"/>
+                <w:sz w:val="20"/>
+              </w:rPr>
+              <w:t xml:space="default">61 (0.1%)</w:t>
+            </w:r>
+          </w:p>
+        </w:tc>
+      </w:tr>
+      <w:tr>
+        <w:trPr>
+          <w:cantSplit/>
+        </w:trPr>
+        <w:tc>
+          <w:tcPr>
+            <w:tcBorders>
+              <w:top w:val="single" w:space="0" w:color="D3D3D3"/>
+              <w:bottom w:val="single" w:space="0" w:color="D3D3D3"/>
+              <w:start w:val="single" w:space="0" w:color="D3D3D3"/>
+              <w:end w:val="single" w:space="0" w:color="D3D3D3"/>
+            </w:tcBorders>
+          </w:tcPr>
+          <w:p>
+            <w:pPr>
+              <w:spacing w:before="0" w:after="60"/>
+              <w:keepNext/>
+              <w:jc w:val="start"/>
+            </w:pPr>
+            <w:r>
+              <w:rPr>
+                <w:rFonts w:ascii="Calibri" w:hAnsi="Calibri"/>
+                <w:sz w:val="20"/>
+              </w:rPr>
+              <w:t xml:space="default">    Hispanic-NHPI</w:t>
+            </w:r>
+          </w:p>
+        </w:tc>
+        <w:tc>
+          <w:tcPr>
+            <w:tcBorders>
+              <w:top w:val="single" w:space="0" w:color="D3D3D3"/>
+              <w:bottom w:val="single" w:space="0" w:color="D3D3D3"/>
+              <w:start w:val="single" w:space="0" w:color="D3D3D3"/>
+              <w:end w:val="single" w:space="0" w:color="D3D3D3"/>
+            </w:tcBorders>
+          </w:tcPr>
+          <w:p>
+            <w:pPr>
+              <w:spacing w:before="0" w:after="60"/>
+              <w:keepNext/>
+              <w:jc w:val="center"/>
+            </w:pPr>
+            <w:r>
+              <w:rPr>
+                <w:rFonts w:ascii="Calibri" w:hAnsi="Calibri"/>
+                <w:sz w:val="20"/>
+              </w:rPr>
+              <w:t xml:space="default">119 (0.2%)</w:t>
+            </w:r>
+          </w:p>
+        </w:tc>
+      </w:tr>
+      <w:tr>
+        <w:trPr>
+          <w:cantSplit/>
+        </w:trPr>
+        <w:tc>
+          <w:tcPr>
+            <w:tcBorders>
+              <w:top w:val="single" w:space="0" w:color="D3D3D3"/>
+              <w:bottom w:val="single" w:space="0" w:color="D3D3D3"/>
+              <w:start w:val="single" w:space="0" w:color="D3D3D3"/>
+              <w:end w:val="single" w:space="0" w:color="D3D3D3"/>
+            </w:tcBorders>
+          </w:tcPr>
+          <w:p>
+            <w:pPr>
+              <w:spacing w:before="0" w:after="60"/>
+              <w:keepNext/>
+              <w:jc w:val="start"/>
+            </w:pPr>
+            <w:r>
+              <w:rPr>
+                <w:rFonts w:ascii="Calibri" w:hAnsi="Calibri"/>
+                <w:sz w:val="20"/>
+              </w:rPr>
+              <w:t xml:space="default">    Hispanic-White</w:t>
+            </w:r>
+          </w:p>
+        </w:tc>
+        <w:tc>
+          <w:tcPr>
+            <w:tcBorders>
+              <w:top w:val="single" w:space="0" w:color="D3D3D3"/>
+              <w:bottom w:val="single" w:space="0" w:color="D3D3D3"/>
+              <w:start w:val="single" w:space="0" w:color="D3D3D3"/>
+              <w:end w:val="single" w:space="0" w:color="D3D3D3"/>
+            </w:tcBorders>
+          </w:tcPr>
+          <w:p>
+            <w:pPr>
+              <w:spacing w:before="0" w:after="60"/>
+              <w:keepNext/>
+              <w:jc w:val="center"/>
+            </w:pPr>
+            <w:r>
+              <w:rPr>
+                <w:rFonts w:ascii="Calibri" w:hAnsi="Calibri"/>
+                <w:sz w:val="20"/>
+              </w:rPr>
+              <w:t xml:space="default">19,850 (22.1%)</w:t>
+            </w:r>
+          </w:p>
+        </w:tc>
+      </w:tr>
+      <w:tr>
+        <w:trPr>
+          <w:cantSplit/>
+        </w:trPr>
+        <w:tc>
+          <w:tcPr>
+            <w:tcBorders>
+              <w:top w:val="single" w:space="0" w:color="D3D3D3"/>
+              <w:bottom w:val="single" w:space="0" w:color="D3D3D3"/>
+              <w:start w:val="single" w:space="0" w:color="D3D3D3"/>
+              <w:end w:val="single" w:space="0" w:color="D3D3D3"/>
+            </w:tcBorders>
+          </w:tcPr>
+          <w:p>
+            <w:pPr>
+              <w:spacing w:before="0" w:after="60"/>
+              <w:keepNext/>
+              <w:jc w:val="start"/>
+            </w:pPr>
+            <w:r>
+              <w:rPr>
+                <w:rFonts w:ascii="Calibri" w:hAnsi="Calibri"/>
+                <w:sz w:val="20"/>
+              </w:rPr>
+              <w:t xml:space="default">    Japanese</w:t>
+            </w:r>
+          </w:p>
+        </w:tc>
+        <w:tc>
+          <w:tcPr>
+            <w:tcBorders>
+              <w:top w:val="single" w:space="0" w:color="D3D3D3"/>
+              <w:bottom w:val="single" w:space="0" w:color="D3D3D3"/>
+              <w:start w:val="single" w:space="0" w:color="D3D3D3"/>
+              <w:end w:val="single" w:space="0" w:color="D3D3D3"/>
+            </w:tcBorders>
+          </w:tcPr>
+          <w:p>
+            <w:pPr>
+              <w:spacing w:before="0" w:after="60"/>
+              <w:keepNext/>
+              <w:jc w:val="center"/>
+            </w:pPr>
+            <w:r>
+              <w:rPr>
+                <w:rFonts w:ascii="Calibri" w:hAnsi="Calibri"/>
+                <w:sz w:val="20"/>
+              </w:rPr>
+              <w:t xml:space="default">415 (0.9%)</w:t>
+            </w:r>
+          </w:p>
+        </w:tc>
+      </w:tr>
+      <w:tr>
+        <w:trPr>
+          <w:cantSplit/>
+        </w:trPr>
+        <w:tc>
+          <w:tcPr>
+            <w:tcBorders>
+              <w:top w:val="single" w:space="0" w:color="D3D3D3"/>
+              <w:bottom w:val="single" w:space="0" w:color="D3D3D3"/>
+              <w:start w:val="single" w:space="0" w:color="D3D3D3"/>
+              <w:end w:val="single" w:space="0" w:color="D3D3D3"/>
+            </w:tcBorders>
+          </w:tcPr>
+          <w:p>
+            <w:pPr>
+              <w:spacing w:before="0" w:after="60"/>
+              <w:keepNext/>
+              <w:jc w:val="start"/>
+            </w:pPr>
+            <w:r>
+              <w:rPr>
+                <w:rFonts w:ascii="Calibri" w:hAnsi="Calibri"/>
+                <w:sz w:val="20"/>
+              </w:rPr>
+              <w:t xml:space="default">    Korean</w:t>
+            </w:r>
+          </w:p>
+        </w:tc>
+        <w:tc>
+          <w:tcPr>
+            <w:tcBorders>
+              <w:top w:val="single" w:space="0" w:color="D3D3D3"/>
+              <w:bottom w:val="single" w:space="0" w:color="D3D3D3"/>
+              <w:start w:val="single" w:space="0" w:color="D3D3D3"/>
+              <w:end w:val="single" w:space="0" w:color="D3D3D3"/>
+            </w:tcBorders>
+          </w:tcPr>
+          <w:p>
+            <w:pPr>
+              <w:spacing w:before="0" w:after="60"/>
+              <w:keepNext/>
+              <w:jc w:val="center"/>
+            </w:pPr>
+            <w:r>
+              <w:rPr>
+                <w:rFonts w:ascii="Calibri" w:hAnsi="Calibri"/>
+                <w:sz w:val="20"/>
+              </w:rPr>
+              <w:t xml:space="default">455 (0.7%)</w:t>
+            </w:r>
+          </w:p>
+        </w:tc>
+      </w:tr>
+      <w:tr>
+        <w:trPr>
+          <w:cantSplit/>
+        </w:trPr>
+        <w:tc>
+          <w:tcPr>
+            <w:tcBorders>
+              <w:top w:val="single" w:space="0" w:color="D3D3D3"/>
+              <w:bottom w:val="single" w:space="0" w:color="D3D3D3"/>
+              <w:start w:val="single" w:space="0" w:color="D3D3D3"/>
+              <w:end w:val="single" w:space="0" w:color="D3D3D3"/>
+            </w:tcBorders>
+          </w:tcPr>
+          <w:p>
+            <w:pPr>
+              <w:spacing w:before="0" w:after="60"/>
+              <w:keepNext/>
+              <w:jc w:val="start"/>
+            </w:pPr>
+            <w:r>
+              <w:rPr>
+                <w:rFonts w:ascii="Calibri" w:hAnsi="Calibri"/>
+                <w:sz w:val="20"/>
+              </w:rPr>
+              <w:t xml:space="default">    Mexican</w:t>
+            </w:r>
+          </w:p>
+        </w:tc>
+        <w:tc>
+          <w:tcPr>
+            <w:tcBorders>
+              <w:top w:val="single" w:space="0" w:color="D3D3D3"/>
+              <w:bottom w:val="single" w:space="0" w:color="D3D3D3"/>
+              <w:start w:val="single" w:space="0" w:color="D3D3D3"/>
+              <w:end w:val="single" w:space="0" w:color="D3D3D3"/>
+            </w:tcBorders>
+          </w:tcPr>
+          <w:p>
+            <w:pPr>
+              <w:spacing w:before="0" w:after="60"/>
+              <w:keepNext/>
+              <w:jc w:val="center"/>
+            </w:pPr>
+            <w:r>
+              <w:rPr>
+                <w:rFonts w:ascii="Calibri" w:hAnsi="Calibri"/>
+                <w:sz w:val="20"/>
+              </w:rPr>
+              <w:t xml:space="default">6,065 (7.4%)</w:t>
+            </w:r>
+          </w:p>
+        </w:tc>
+      </w:tr>
+      <w:tr>
+        <w:trPr>
+          <w:cantSplit/>
+        </w:trPr>
+        <w:tc>
+          <w:tcPr>
+            <w:tcBorders>
+              <w:top w:val="single" w:space="0" w:color="D3D3D3"/>
+              <w:bottom w:val="single" w:space="0" w:color="D3D3D3"/>
+              <w:start w:val="single" w:space="0" w:color="D3D3D3"/>
+              <w:end w:val="single" w:space="0" w:color="D3D3D3"/>
+            </w:tcBorders>
+          </w:tcPr>
+          <w:p>
+            <w:pPr>
+              <w:spacing w:before="0" w:after="60"/>
+              <w:keepNext/>
+              <w:jc w:val="start"/>
+            </w:pPr>
+            <w:r>
+              <w:rPr>
+                <w:rFonts w:ascii="Calibri" w:hAnsi="Calibri"/>
+                <w:sz w:val="20"/>
+              </w:rPr>
+              <w:t xml:space="default">    Multiple Hispanic</w:t>
+            </w:r>
+          </w:p>
+        </w:tc>
+        <w:tc>
+          <w:tcPr>
+            <w:tcBorders>
+              <w:top w:val="single" w:space="0" w:color="D3D3D3"/>
+              <w:bottom w:val="single" w:space="0" w:color="D3D3D3"/>
+              <w:start w:val="single" w:space="0" w:color="D3D3D3"/>
+              <w:end w:val="single" w:space="0" w:color="D3D3D3"/>
+            </w:tcBorders>
+          </w:tcPr>
+          <w:p>
+            <w:pPr>
+              <w:spacing w:before="0" w:after="60"/>
+              <w:keepNext/>
+              <w:jc w:val="center"/>
+            </w:pPr>
+            <w:r>
+              <w:rPr>
+                <w:rFonts w:ascii="Calibri" w:hAnsi="Calibri"/>
+                <w:sz w:val="20"/>
+              </w:rPr>
+              <w:t xml:space="default">343 (0.4%)</w:t>
+            </w:r>
+          </w:p>
+        </w:tc>
+      </w:tr>
+      <w:tr>
+        <w:trPr>
+          <w:cantSplit/>
+        </w:trPr>
+        <w:tc>
+          <w:tcPr>
+            <w:tcBorders>
+              <w:top w:val="single" w:space="0" w:color="D3D3D3"/>
+              <w:bottom w:val="single" w:space="0" w:color="D3D3D3"/>
+              <w:start w:val="single" w:space="0" w:color="D3D3D3"/>
+              <w:end w:val="single" w:space="0" w:color="D3D3D3"/>
+            </w:tcBorders>
+          </w:tcPr>
+          <w:p>
+            <w:pPr>
+              <w:spacing w:before="0" w:after="60"/>
+              <w:keepNext/>
+              <w:jc w:val="start"/>
+            </w:pPr>
+            <w:r>
+              <w:rPr>
+                <w:rFonts w:ascii="Calibri" w:hAnsi="Calibri"/>
+                <w:sz w:val="20"/>
+              </w:rPr>
+              <w:t xml:space="default">    Native Hawaiian</w:t>
+            </w:r>
+          </w:p>
+        </w:tc>
+        <w:tc>
+          <w:tcPr>
+            <w:tcBorders>
+              <w:top w:val="single" w:space="0" w:color="D3D3D3"/>
+              <w:bottom w:val="single" w:space="0" w:color="D3D3D3"/>
+              <w:start w:val="single" w:space="0" w:color="D3D3D3"/>
+              <w:end w:val="single" w:space="0" w:color="D3D3D3"/>
+            </w:tcBorders>
+          </w:tcPr>
+          <w:p>
+            <w:pPr>
+              <w:spacing w:before="0" w:after="60"/>
+              <w:keepNext/>
+              <w:jc w:val="center"/>
+            </w:pPr>
+            <w:r>
+              <w:rPr>
+                <w:rFonts w:ascii="Calibri" w:hAnsi="Calibri"/>
+                <w:sz w:val="20"/>
+              </w:rPr>
+              <w:t xml:space="default">53 (0.0%)</w:t>
+            </w:r>
+          </w:p>
+        </w:tc>
+      </w:tr>
+      <w:tr>
+        <w:trPr>
+          <w:cantSplit/>
+        </w:trPr>
+        <w:tc>
+          <w:tcPr>
+            <w:tcBorders>
+              <w:top w:val="single" w:space="0" w:color="D3D3D3"/>
+              <w:bottom w:val="single" w:space="0" w:color="D3D3D3"/>
+              <w:start w:val="single" w:space="0" w:color="D3D3D3"/>
+              <w:end w:val="single" w:space="0" w:color="D3D3D3"/>
+            </w:tcBorders>
+          </w:tcPr>
+          <w:p>
+            <w:pPr>
+              <w:spacing w:before="0" w:after="60"/>
+              <w:keepNext/>
+              <w:jc w:val="start"/>
+            </w:pPr>
+            <w:r>
+              <w:rPr>
+                <w:rFonts w:ascii="Calibri" w:hAnsi="Calibri"/>
+                <w:sz w:val="20"/>
+              </w:rPr>
+              <w:t xml:space="default">    NHPI-Multiple</w:t>
+            </w:r>
+          </w:p>
+        </w:tc>
+        <w:tc>
+          <w:tcPr>
+            <w:tcBorders>
+              <w:top w:val="single" w:space="0" w:color="D3D3D3"/>
+              <w:bottom w:val="single" w:space="0" w:color="D3D3D3"/>
+              <w:start w:val="single" w:space="0" w:color="D3D3D3"/>
+              <w:end w:val="single" w:space="0" w:color="D3D3D3"/>
+            </w:tcBorders>
+          </w:tcPr>
+          <w:p>
+            <w:pPr>
+              <w:spacing w:before="0" w:after="60"/>
+              <w:keepNext/>
+              <w:jc w:val="center"/>
+            </w:pPr>
+            <w:r>
+              <w:rPr>
+                <w:rFonts w:ascii="Calibri" w:hAnsi="Calibri"/>
+                <w:sz w:val="20"/>
+              </w:rPr>
               <w:t xml:space="default">110 (0.1%)</w:t>
             </w:r>
           </w:p>
@@ -684,60 +2115,166 @@
                 <w:rFonts w:ascii="Calibri" w:hAnsi="Calibri"/>
                 <w:sz w:val="20"/>
               </w:rPr>
-              <w:t xml:space="default">    AIAN-Black-White</w:t>
-            </w:r>
-          </w:p>
-        </w:tc>
-        <w:tc>
-          <w:tcPr>
-            <w:tcBorders>
-              <w:top w:val="single" w:space="0" w:color="D3D3D3"/>
-              <w:bottom w:val="single" w:space="0" w:color="D3D3D3"/>
-              <w:start w:val="single" w:space="0" w:color="D3D3D3"/>
-              <w:end w:val="single" w:space="0" w:color="D3D3D3"/>
-            </w:tcBorders>
-          </w:tcPr>
-          <w:p>
-            <w:pPr>
-              <w:spacing w:before="0" w:after="60"/>
-              <w:keepNext/>
-              <w:jc w:val="center"/>
-            </w:pPr>
-            <w:r>
-              <w:rPr>
-                <w:rFonts w:ascii="Calibri" w:hAnsi="Calibri"/>
-                <w:sz w:val="20"/>
-              </w:rPr>
-              <w:t xml:space="default">109 (0.1%)</w:t>
-            </w:r>
-          </w:p>
-        </w:tc>
-      </w:tr>
-      <w:tr>
-        <w:trPr>
-          <w:cantSplit/>
-        </w:trPr>
-        <w:tc>
-          <w:tcPr>
-            <w:tcBorders>
-              <w:top w:val="single" w:space="0" w:color="D3D3D3"/>
-              <w:bottom w:val="single" w:space="0" w:color="D3D3D3"/>
-              <w:start w:val="single" w:space="0" w:color="D3D3D3"/>
-              <w:end w:val="single" w:space="0" w:color="D3D3D3"/>
-            </w:tcBorders>
-          </w:tcPr>
-          <w:p>
-            <w:pPr>
-              <w:spacing w:before="0" w:after="60"/>
-              <w:keepNext/>
-              <w:jc w:val="start"/>
-            </w:pPr>
-            <w:r>
-              <w:rPr>
-                <w:rFonts w:ascii="Calibri" w:hAnsi="Calibri"/>
-                <w:sz w:val="20"/>
-              </w:rPr>
-              <w:t xml:space="default">    AIAN-Multiple</w:t>
+              <w:t xml:space="default">    NHPI-White</w:t>
+            </w:r>
+          </w:p>
+        </w:tc>
+        <w:tc>
+          <w:tcPr>
+            <w:tcBorders>
+              <w:top w:val="single" w:space="0" w:color="D3D3D3"/>
+              <w:bottom w:val="single" w:space="0" w:color="D3D3D3"/>
+              <w:start w:val="single" w:space="0" w:color="D3D3D3"/>
+              <w:end w:val="single" w:space="0" w:color="D3D3D3"/>
+            </w:tcBorders>
+          </w:tcPr>
+          <w:p>
+            <w:pPr>
+              <w:spacing w:before="0" w:after="60"/>
+              <w:keepNext/>
+              <w:jc w:val="center"/>
+            </w:pPr>
+            <w:r>
+              <w:rPr>
+                <w:rFonts w:ascii="Calibri" w:hAnsi="Calibri"/>
+                <w:sz w:val="20"/>
+              </w:rPr>
+              <w:t xml:space="default">63 (0.1%)</w:t>
+            </w:r>
+          </w:p>
+        </w:tc>
+      </w:tr>
+      <w:tr>
+        <w:trPr>
+          <w:cantSplit/>
+        </w:trPr>
+        <w:tc>
+          <w:tcPr>
+            <w:tcBorders>
+              <w:top w:val="single" w:space="0" w:color="D3D3D3"/>
+              <w:bottom w:val="single" w:space="0" w:color="D3D3D3"/>
+              <w:start w:val="single" w:space="0" w:color="D3D3D3"/>
+              <w:end w:val="single" w:space="0" w:color="D3D3D3"/>
+            </w:tcBorders>
+          </w:tcPr>
+          <w:p>
+            <w:pPr>
+              <w:spacing w:before="0" w:after="60"/>
+              <w:keepNext/>
+              <w:jc w:val="start"/>
+            </w:pPr>
+            <w:r>
+              <w:rPr>
+                <w:rFonts w:ascii="Calibri" w:hAnsi="Calibri"/>
+                <w:sz w:val="20"/>
+              </w:rPr>
+              <w:t xml:space="default">    Other Asian</w:t>
+            </w:r>
+          </w:p>
+        </w:tc>
+        <w:tc>
+          <w:tcPr>
+            <w:tcBorders>
+              <w:top w:val="single" w:space="0" w:color="D3D3D3"/>
+              <w:bottom w:val="single" w:space="0" w:color="D3D3D3"/>
+              <w:start w:val="single" w:space="0" w:color="D3D3D3"/>
+              <w:end w:val="single" w:space="0" w:color="D3D3D3"/>
+            </w:tcBorders>
+          </w:tcPr>
+          <w:p>
+            <w:pPr>
+              <w:spacing w:before="0" w:after="60"/>
+              <w:keepNext/>
+              <w:jc w:val="center"/>
+            </w:pPr>
+            <w:r>
+              <w:rPr>
+                <w:rFonts w:ascii="Calibri" w:hAnsi="Calibri"/>
+                <w:sz w:val="20"/>
+              </w:rPr>
+              <w:t xml:space="default">1,020 (1.8%)</w:t>
+            </w:r>
+          </w:p>
+        </w:tc>
+      </w:tr>
+      <w:tr>
+        <w:trPr>
+          <w:cantSplit/>
+        </w:trPr>
+        <w:tc>
+          <w:tcPr>
+            <w:tcBorders>
+              <w:top w:val="single" w:space="0" w:color="D3D3D3"/>
+              <w:bottom w:val="single" w:space="0" w:color="D3D3D3"/>
+              <w:start w:val="single" w:space="0" w:color="D3D3D3"/>
+              <w:end w:val="single" w:space="0" w:color="D3D3D3"/>
+            </w:tcBorders>
+          </w:tcPr>
+          <w:p>
+            <w:pPr>
+              <w:spacing w:before="0" w:after="60"/>
+              <w:keepNext/>
+              <w:jc w:val="start"/>
+            </w:pPr>
+            <w:r>
+              <w:rPr>
+                <w:rFonts w:ascii="Calibri" w:hAnsi="Calibri"/>
+                <w:sz w:val="20"/>
+              </w:rPr>
+              <w:t xml:space="default">    Other Hispanic</w:t>
+            </w:r>
+          </w:p>
+        </w:tc>
+        <w:tc>
+          <w:tcPr>
+            <w:tcBorders>
+              <w:top w:val="single" w:space="0" w:color="D3D3D3"/>
+              <w:bottom w:val="single" w:space="0" w:color="D3D3D3"/>
+              <w:start w:val="single" w:space="0" w:color="D3D3D3"/>
+              <w:end w:val="single" w:space="0" w:color="D3D3D3"/>
+            </w:tcBorders>
+          </w:tcPr>
+          <w:p>
+            <w:pPr>
+              <w:spacing w:before="0" w:after="60"/>
+              <w:keepNext/>
+              <w:jc w:val="center"/>
+            </w:pPr>
+            <w:r>
+              <w:rPr>
+                <w:rFonts w:ascii="Calibri" w:hAnsi="Calibri"/>
+                <w:sz w:val="20"/>
+              </w:rPr>
+              <w:t xml:space="default">1,932 (2.3%)</w:t>
+            </w:r>
+          </w:p>
+        </w:tc>
+      </w:tr>
+      <w:tr>
+        <w:trPr>
+          <w:cantSplit/>
+        </w:trPr>
+        <w:tc>
+          <w:tcPr>
+            <w:tcBorders>
+              <w:top w:val="single" w:space="0" w:color="D3D3D3"/>
+              <w:bottom w:val="single" w:space="0" w:color="D3D3D3"/>
+              <w:start w:val="single" w:space="0" w:color="D3D3D3"/>
+              <w:end w:val="single" w:space="0" w:color="D3D3D3"/>
+            </w:tcBorders>
+          </w:tcPr>
+          <w:p>
+            <w:pPr>
+              <w:spacing w:before="0" w:after="60"/>
+              <w:keepNext/>
+              <w:jc w:val="start"/>
+            </w:pPr>
+            <w:r>
+              <w:rPr>
+                <w:rFonts w:ascii="Calibri" w:hAnsi="Calibri"/>
+                <w:sz w:val="20"/>
+              </w:rPr>
+              <w:t xml:space="default">    Other Pacific Islander</w:t>
             </w:r>
           </w:p>
         </w:tc>
@@ -790,1490 +2327,6 @@
                 <w:rFonts w:ascii="Calibri" w:hAnsi="Calibri"/>
                 <w:sz w:val="20"/>
               </w:rPr>
-              <w:t xml:space="default">    AIAN-White</w:t>
-            </w:r>
-          </w:p>
-        </w:tc>
-        <w:tc>
-          <w:tcPr>
-            <w:tcBorders>
-              <w:top w:val="single" w:space="0" w:color="D3D3D3"/>
-              <w:bottom w:val="single" w:space="0" w:color="D3D3D3"/>
-              <w:start w:val="single" w:space="0" w:color="D3D3D3"/>
-              <w:end w:val="single" w:space="0" w:color="D3D3D3"/>
-            </w:tcBorders>
-          </w:tcPr>
-          <w:p>
-            <w:pPr>
-              <w:spacing w:before="0" w:after="60"/>
-              <w:keepNext/>
-              <w:jc w:val="center"/>
-            </w:pPr>
-            <w:r>
-              <w:rPr>
-                <w:rFonts w:ascii="Calibri" w:hAnsi="Calibri"/>
-                <w:sz w:val="20"/>
-              </w:rPr>
-              <w:t xml:space="default">590 (0.5%)</w:t>
-            </w:r>
-          </w:p>
-        </w:tc>
-      </w:tr>
-      <w:tr>
-        <w:trPr>
-          <w:cantSplit/>
-        </w:trPr>
-        <w:tc>
-          <w:tcPr>
-            <w:tcBorders>
-              <w:top w:val="single" w:space="0" w:color="D3D3D3"/>
-              <w:bottom w:val="single" w:space="0" w:color="D3D3D3"/>
-              <w:start w:val="single" w:space="0" w:color="D3D3D3"/>
-              <w:end w:val="single" w:space="0" w:color="D3D3D3"/>
-            </w:tcBorders>
-          </w:tcPr>
-          <w:p>
-            <w:pPr>
-              <w:spacing w:before="0" w:after="60"/>
-              <w:keepNext/>
-              <w:jc w:val="start"/>
-            </w:pPr>
-            <w:r>
-              <w:rPr>
-                <w:rFonts w:ascii="Calibri" w:hAnsi="Calibri"/>
-                <w:sz w:val="20"/>
-              </w:rPr>
-              <w:t xml:space="default">    Asian Indian</w:t>
-            </w:r>
-          </w:p>
-        </w:tc>
-        <w:tc>
-          <w:tcPr>
-            <w:tcBorders>
-              <w:top w:val="single" w:space="0" w:color="D3D3D3"/>
-              <w:bottom w:val="single" w:space="0" w:color="D3D3D3"/>
-              <w:start w:val="single" w:space="0" w:color="D3D3D3"/>
-              <w:end w:val="single" w:space="0" w:color="D3D3D3"/>
-            </w:tcBorders>
-          </w:tcPr>
-          <w:p>
-            <w:pPr>
-              <w:spacing w:before="0" w:after="60"/>
-              <w:keepNext/>
-              <w:jc w:val="center"/>
-            </w:pPr>
-            <w:r>
-              <w:rPr>
-                <w:rFonts w:ascii="Calibri" w:hAnsi="Calibri"/>
-                <w:sz w:val="20"/>
-              </w:rPr>
-              <w:t xml:space="default">1,229 (2.1%)</w:t>
-            </w:r>
-          </w:p>
-        </w:tc>
-      </w:tr>
-      <w:tr>
-        <w:trPr>
-          <w:cantSplit/>
-        </w:trPr>
-        <w:tc>
-          <w:tcPr>
-            <w:tcBorders>
-              <w:top w:val="single" w:space="0" w:color="D3D3D3"/>
-              <w:bottom w:val="single" w:space="0" w:color="D3D3D3"/>
-              <w:start w:val="single" w:space="0" w:color="D3D3D3"/>
-              <w:end w:val="single" w:space="0" w:color="D3D3D3"/>
-            </w:tcBorders>
-          </w:tcPr>
-          <w:p>
-            <w:pPr>
-              <w:spacing w:before="0" w:after="60"/>
-              <w:keepNext/>
-              <w:jc w:val="start"/>
-            </w:pPr>
-            <w:r>
-              <w:rPr>
-                <w:rFonts w:ascii="Calibri" w:hAnsi="Calibri"/>
-                <w:sz w:val="20"/>
-              </w:rPr>
-              <w:t xml:space="default">    Asian-Black</w:t>
-            </w:r>
-          </w:p>
-        </w:tc>
-        <w:tc>
-          <w:tcPr>
-            <w:tcBorders>
-              <w:top w:val="single" w:space="0" w:color="D3D3D3"/>
-              <w:bottom w:val="single" w:space="0" w:color="D3D3D3"/>
-              <w:start w:val="single" w:space="0" w:color="D3D3D3"/>
-              <w:end w:val="single" w:space="0" w:color="D3D3D3"/>
-            </w:tcBorders>
-          </w:tcPr>
-          <w:p>
-            <w:pPr>
-              <w:spacing w:before="0" w:after="60"/>
-              <w:keepNext/>
-              <w:jc w:val="center"/>
-            </w:pPr>
-            <w:r>
-              <w:rPr>
-                <w:rFonts w:ascii="Calibri" w:hAnsi="Calibri"/>
-                <w:sz w:val="20"/>
-              </w:rPr>
-              <w:t xml:space="default">62 (0.1%)</w:t>
-            </w:r>
-          </w:p>
-        </w:tc>
-      </w:tr>
-      <w:tr>
-        <w:trPr>
-          <w:cantSplit/>
-        </w:trPr>
-        <w:tc>
-          <w:tcPr>
-            <w:tcBorders>
-              <w:top w:val="single" w:space="0" w:color="D3D3D3"/>
-              <w:bottom w:val="single" w:space="0" w:color="D3D3D3"/>
-              <w:start w:val="single" w:space="0" w:color="D3D3D3"/>
-              <w:end w:val="single" w:space="0" w:color="D3D3D3"/>
-            </w:tcBorders>
-          </w:tcPr>
-          <w:p>
-            <w:pPr>
-              <w:spacing w:before="0" w:after="60"/>
-              <w:keepNext/>
-              <w:jc w:val="start"/>
-            </w:pPr>
-            <w:r>
-              <w:rPr>
-                <w:rFonts w:ascii="Calibri" w:hAnsi="Calibri"/>
-                <w:sz w:val="20"/>
-              </w:rPr>
-              <w:t xml:space="default">    Asian-Multiple</w:t>
-            </w:r>
-          </w:p>
-        </w:tc>
-        <w:tc>
-          <w:tcPr>
-            <w:tcBorders>
-              <w:top w:val="single" w:space="0" w:color="D3D3D3"/>
-              <w:bottom w:val="single" w:space="0" w:color="D3D3D3"/>
-              <w:start w:val="single" w:space="0" w:color="D3D3D3"/>
-              <w:end w:val="single" w:space="0" w:color="D3D3D3"/>
-            </w:tcBorders>
-          </w:tcPr>
-          <w:p>
-            <w:pPr>
-              <w:spacing w:before="0" w:after="60"/>
-              <w:keepNext/>
-              <w:jc w:val="center"/>
-            </w:pPr>
-            <w:r>
-              <w:rPr>
-                <w:rFonts w:ascii="Calibri" w:hAnsi="Calibri"/>
-                <w:sz w:val="20"/>
-              </w:rPr>
-              <w:t xml:space="default">73 (0.1%)</w:t>
-            </w:r>
-          </w:p>
-        </w:tc>
-      </w:tr>
-      <w:tr>
-        <w:trPr>
-          <w:cantSplit/>
-        </w:trPr>
-        <w:tc>
-          <w:tcPr>
-            <w:tcBorders>
-              <w:top w:val="single" w:space="0" w:color="D3D3D3"/>
-              <w:bottom w:val="single" w:space="0" w:color="D3D3D3"/>
-              <w:start w:val="single" w:space="0" w:color="D3D3D3"/>
-              <w:end w:val="single" w:space="0" w:color="D3D3D3"/>
-            </w:tcBorders>
-          </w:tcPr>
-          <w:p>
-            <w:pPr>
-              <w:spacing w:before="0" w:after="60"/>
-              <w:keepNext/>
-              <w:jc w:val="start"/>
-            </w:pPr>
-            <w:r>
-              <w:rPr>
-                <w:rFonts w:ascii="Calibri" w:hAnsi="Calibri"/>
-                <w:sz w:val="20"/>
-              </w:rPr>
-              <w:t xml:space="default">    Asian-NHPI</w:t>
-            </w:r>
-          </w:p>
-        </w:tc>
-        <w:tc>
-          <w:tcPr>
-            <w:tcBorders>
-              <w:top w:val="single" w:space="0" w:color="D3D3D3"/>
-              <w:bottom w:val="single" w:space="0" w:color="D3D3D3"/>
-              <w:start w:val="single" w:space="0" w:color="D3D3D3"/>
-              <w:end w:val="single" w:space="0" w:color="D3D3D3"/>
-            </w:tcBorders>
-          </w:tcPr>
-          <w:p>
-            <w:pPr>
-              <w:spacing w:before="0" w:after="60"/>
-              <w:keepNext/>
-              <w:jc w:val="center"/>
-            </w:pPr>
-            <w:r>
-              <w:rPr>
-                <w:rFonts w:ascii="Calibri" w:hAnsi="Calibri"/>
-                <w:sz w:val="20"/>
-              </w:rPr>
-              <w:t xml:space="default">112 (0.1%)</w:t>
-            </w:r>
-          </w:p>
-        </w:tc>
-      </w:tr>
-      <w:tr>
-        <w:trPr>
-          <w:cantSplit/>
-        </w:trPr>
-        <w:tc>
-          <w:tcPr>
-            <w:tcBorders>
-              <w:top w:val="single" w:space="0" w:color="D3D3D3"/>
-              <w:bottom w:val="single" w:space="0" w:color="D3D3D3"/>
-              <w:start w:val="single" w:space="0" w:color="D3D3D3"/>
-              <w:end w:val="single" w:space="0" w:color="D3D3D3"/>
-            </w:tcBorders>
-          </w:tcPr>
-          <w:p>
-            <w:pPr>
-              <w:spacing w:before="0" w:after="60"/>
-              <w:keepNext/>
-              <w:jc w:val="start"/>
-            </w:pPr>
-            <w:r>
-              <w:rPr>
-                <w:rFonts w:ascii="Calibri" w:hAnsi="Calibri"/>
-                <w:sz w:val="20"/>
-              </w:rPr>
-              <w:t xml:space="default">    Asian-White</w:t>
-            </w:r>
-          </w:p>
-        </w:tc>
-        <w:tc>
-          <w:tcPr>
-            <w:tcBorders>
-              <w:top w:val="single" w:space="0" w:color="D3D3D3"/>
-              <w:bottom w:val="single" w:space="0" w:color="D3D3D3"/>
-              <w:start w:val="single" w:space="0" w:color="D3D3D3"/>
-              <w:end w:val="single" w:space="0" w:color="D3D3D3"/>
-            </w:tcBorders>
-          </w:tcPr>
-          <w:p>
-            <w:pPr>
-              <w:spacing w:before="0" w:after="60"/>
-              <w:keepNext/>
-              <w:jc w:val="center"/>
-            </w:pPr>
-            <w:r>
-              <w:rPr>
-                <w:rFonts w:ascii="Calibri" w:hAnsi="Calibri"/>
-                <w:sz w:val="20"/>
-              </w:rPr>
-              <w:t xml:space="default">456 (0.3%)</w:t>
-            </w:r>
-          </w:p>
-        </w:tc>
-      </w:tr>
-      <w:tr>
-        <w:trPr>
-          <w:cantSplit/>
-        </w:trPr>
-        <w:tc>
-          <w:tcPr>
-            <w:tcBorders>
-              <w:top w:val="single" w:space="0" w:color="D3D3D3"/>
-              <w:bottom w:val="single" w:space="0" w:color="D3D3D3"/>
-              <w:start w:val="single" w:space="0" w:color="D3D3D3"/>
-              <w:end w:val="single" w:space="0" w:color="D3D3D3"/>
-            </w:tcBorders>
-          </w:tcPr>
-          <w:p>
-            <w:pPr>
-              <w:spacing w:before="0" w:after="60"/>
-              <w:keepNext/>
-              <w:jc w:val="start"/>
-            </w:pPr>
-            <w:r>
-              <w:rPr>
-                <w:rFonts w:ascii="Calibri" w:hAnsi="Calibri"/>
-                <w:sz w:val="20"/>
-              </w:rPr>
-              <w:t xml:space="default">    Black</w:t>
-            </w:r>
-          </w:p>
-        </w:tc>
-        <w:tc>
-          <w:tcPr>
-            <w:tcBorders>
-              <w:top w:val="single" w:space="0" w:color="D3D3D3"/>
-              <w:bottom w:val="single" w:space="0" w:color="D3D3D3"/>
-              <w:start w:val="single" w:space="0" w:color="D3D3D3"/>
-              <w:end w:val="single" w:space="0" w:color="D3D3D3"/>
-            </w:tcBorders>
-          </w:tcPr>
-          <w:p>
-            <w:pPr>
-              <w:spacing w:before="0" w:after="60"/>
-              <w:keepNext/>
-              <w:jc w:val="center"/>
-            </w:pPr>
-            <w:r>
-              <w:rPr>
-                <w:rFonts w:ascii="Calibri" w:hAnsi="Calibri"/>
-                <w:sz w:val="20"/>
-              </w:rPr>
-              <w:t xml:space="default">4,507 (5.6%)</w:t>
-            </w:r>
-          </w:p>
-        </w:tc>
-      </w:tr>
-      <w:tr>
-        <w:trPr>
-          <w:cantSplit/>
-        </w:trPr>
-        <w:tc>
-          <w:tcPr>
-            <w:tcBorders>
-              <w:top w:val="single" w:space="0" w:color="D3D3D3"/>
-              <w:bottom w:val="single" w:space="0" w:color="D3D3D3"/>
-              <w:start w:val="single" w:space="0" w:color="D3D3D3"/>
-              <w:end w:val="single" w:space="0" w:color="D3D3D3"/>
-            </w:tcBorders>
-          </w:tcPr>
-          <w:p>
-            <w:pPr>
-              <w:spacing w:before="0" w:after="60"/>
-              <w:keepNext/>
-              <w:jc w:val="start"/>
-            </w:pPr>
-            <w:r>
-              <w:rPr>
-                <w:rFonts w:ascii="Calibri" w:hAnsi="Calibri"/>
-                <w:sz w:val="20"/>
-              </w:rPr>
-              <w:t xml:space="default">    Black-Multiple</w:t>
-            </w:r>
-          </w:p>
-        </w:tc>
-        <w:tc>
-          <w:tcPr>
-            <w:tcBorders>
-              <w:top w:val="single" w:space="0" w:color="D3D3D3"/>
-              <w:bottom w:val="single" w:space="0" w:color="D3D3D3"/>
-              <w:start w:val="single" w:space="0" w:color="D3D3D3"/>
-              <w:end w:val="single" w:space="0" w:color="D3D3D3"/>
-            </w:tcBorders>
-          </w:tcPr>
-          <w:p>
-            <w:pPr>
-              <w:spacing w:before="0" w:after="60"/>
-              <w:keepNext/>
-              <w:jc w:val="center"/>
-            </w:pPr>
-            <w:r>
-              <w:rPr>
-                <w:rFonts w:ascii="Calibri" w:hAnsi="Calibri"/>
-                <w:sz w:val="20"/>
-              </w:rPr>
-              <w:t xml:space="default">76 (0.1%)</w:t>
-            </w:r>
-          </w:p>
-        </w:tc>
-      </w:tr>
-      <w:tr>
-        <w:trPr>
-          <w:cantSplit/>
-        </w:trPr>
-        <w:tc>
-          <w:tcPr>
-            <w:tcBorders>
-              <w:top w:val="single" w:space="0" w:color="D3D3D3"/>
-              <w:bottom w:val="single" w:space="0" w:color="D3D3D3"/>
-              <w:start w:val="single" w:space="0" w:color="D3D3D3"/>
-              <w:end w:val="single" w:space="0" w:color="D3D3D3"/>
-            </w:tcBorders>
-          </w:tcPr>
-          <w:p>
-            <w:pPr>
-              <w:spacing w:before="0" w:after="60"/>
-              <w:keepNext/>
-              <w:jc w:val="start"/>
-            </w:pPr>
-            <w:r>
-              <w:rPr>
-                <w:rFonts w:ascii="Calibri" w:hAnsi="Calibri"/>
-                <w:sz w:val="20"/>
-              </w:rPr>
-              <w:t xml:space="default">    Black-White</w:t>
-            </w:r>
-          </w:p>
-        </w:tc>
-        <w:tc>
-          <w:tcPr>
-            <w:tcBorders>
-              <w:top w:val="single" w:space="0" w:color="D3D3D3"/>
-              <w:bottom w:val="single" w:space="0" w:color="D3D3D3"/>
-              <w:start w:val="single" w:space="0" w:color="D3D3D3"/>
-              <w:end w:val="single" w:space="0" w:color="D3D3D3"/>
-            </w:tcBorders>
-          </w:tcPr>
-          <w:p>
-            <w:pPr>
-              <w:spacing w:before="0" w:after="60"/>
-              <w:keepNext/>
-              <w:jc w:val="center"/>
-            </w:pPr>
-            <w:r>
-              <w:rPr>
-                <w:rFonts w:ascii="Calibri" w:hAnsi="Calibri"/>
-                <w:sz w:val="20"/>
-              </w:rPr>
-              <w:t xml:space="default">268 (0.2%)</w:t>
-            </w:r>
-          </w:p>
-        </w:tc>
-      </w:tr>
-      <w:tr>
-        <w:trPr>
-          <w:cantSplit/>
-        </w:trPr>
-        <w:tc>
-          <w:tcPr>
-            <w:tcBorders>
-              <w:top w:val="single" w:space="0" w:color="D3D3D3"/>
-              <w:bottom w:val="single" w:space="0" w:color="D3D3D3"/>
-              <w:start w:val="single" w:space="0" w:color="D3D3D3"/>
-              <w:end w:val="single" w:space="0" w:color="D3D3D3"/>
-            </w:tcBorders>
-          </w:tcPr>
-          <w:p>
-            <w:pPr>
-              <w:spacing w:before="0" w:after="60"/>
-              <w:keepNext/>
-              <w:jc w:val="start"/>
-            </w:pPr>
-            <w:r>
-              <w:rPr>
-                <w:rFonts w:ascii="Calibri" w:hAnsi="Calibri"/>
-                <w:sz w:val="20"/>
-              </w:rPr>
-              <w:t xml:space="default">    Chinese</w:t>
-            </w:r>
-          </w:p>
-        </w:tc>
-        <w:tc>
-          <w:tcPr>
-            <w:tcBorders>
-              <w:top w:val="single" w:space="0" w:color="D3D3D3"/>
-              <w:bottom w:val="single" w:space="0" w:color="D3D3D3"/>
-              <w:start w:val="single" w:space="0" w:color="D3D3D3"/>
-              <w:end w:val="single" w:space="0" w:color="D3D3D3"/>
-            </w:tcBorders>
-          </w:tcPr>
-          <w:p>
-            <w:pPr>
-              <w:spacing w:before="0" w:after="60"/>
-              <w:keepNext/>
-              <w:jc w:val="center"/>
-            </w:pPr>
-            <w:r>
-              <w:rPr>
-                <w:rFonts w:ascii="Calibri" w:hAnsi="Calibri"/>
-                <w:sz w:val="20"/>
-              </w:rPr>
-              <w:t xml:space="default">1,873 (3.7%)</w:t>
-            </w:r>
-          </w:p>
-        </w:tc>
-      </w:tr>
-      <w:tr>
-        <w:trPr>
-          <w:cantSplit/>
-        </w:trPr>
-        <w:tc>
-          <w:tcPr>
-            <w:tcBorders>
-              <w:top w:val="single" w:space="0" w:color="D3D3D3"/>
-              <w:bottom w:val="single" w:space="0" w:color="D3D3D3"/>
-              <w:start w:val="single" w:space="0" w:color="D3D3D3"/>
-              <w:end w:val="single" w:space="0" w:color="D3D3D3"/>
-            </w:tcBorders>
-          </w:tcPr>
-          <w:p>
-            <w:pPr>
-              <w:spacing w:before="0" w:after="60"/>
-              <w:keepNext/>
-              <w:jc w:val="start"/>
-            </w:pPr>
-            <w:r>
-              <w:rPr>
-                <w:rFonts w:ascii="Calibri" w:hAnsi="Calibri"/>
-                <w:sz w:val="20"/>
-              </w:rPr>
-              <w:t xml:space="default">    DK/R</w:t>
-            </w:r>
-          </w:p>
-        </w:tc>
-        <w:tc>
-          <w:tcPr>
-            <w:tcBorders>
-              <w:top w:val="single" w:space="0" w:color="D3D3D3"/>
-              <w:bottom w:val="single" w:space="0" w:color="D3D3D3"/>
-              <w:start w:val="single" w:space="0" w:color="D3D3D3"/>
-              <w:end w:val="single" w:space="0" w:color="D3D3D3"/>
-            </w:tcBorders>
-          </w:tcPr>
-          <w:p>
-            <w:pPr>
-              <w:spacing w:before="0" w:after="60"/>
-              <w:keepNext/>
-              <w:jc w:val="center"/>
-            </w:pPr>
-            <w:r>
-              <w:rPr>
-                <w:rFonts w:ascii="Calibri" w:hAnsi="Calibri"/>
-                <w:sz w:val="20"/>
-              </w:rPr>
-              <w:t xml:space="default">1,237 (1.2%)</w:t>
-            </w:r>
-          </w:p>
-        </w:tc>
-      </w:tr>
-      <w:tr>
-        <w:trPr>
-          <w:cantSplit/>
-        </w:trPr>
-        <w:tc>
-          <w:tcPr>
-            <w:tcBorders>
-              <w:top w:val="single" w:space="0" w:color="D3D3D3"/>
-              <w:bottom w:val="single" w:space="0" w:color="D3D3D3"/>
-              <w:start w:val="single" w:space="0" w:color="D3D3D3"/>
-              <w:end w:val="single" w:space="0" w:color="D3D3D3"/>
-            </w:tcBorders>
-          </w:tcPr>
-          <w:p>
-            <w:pPr>
-              <w:spacing w:before="0" w:after="60"/>
-              <w:keepNext/>
-              <w:jc w:val="start"/>
-            </w:pPr>
-            <w:r>
-              <w:rPr>
-                <w:rFonts w:ascii="Calibri" w:hAnsi="Calibri"/>
-                <w:sz w:val="20"/>
-              </w:rPr>
-              <w:t xml:space="default">    Filipino</w:t>
-            </w:r>
-          </w:p>
-        </w:tc>
-        <w:tc>
-          <w:tcPr>
-            <w:tcBorders>
-              <w:top w:val="single" w:space="0" w:color="D3D3D3"/>
-              <w:bottom w:val="single" w:space="0" w:color="D3D3D3"/>
-              <w:start w:val="single" w:space="0" w:color="D3D3D3"/>
-              <w:end w:val="single" w:space="0" w:color="D3D3D3"/>
-            </w:tcBorders>
-          </w:tcPr>
-          <w:p>
-            <w:pPr>
-              <w:spacing w:before="0" w:after="60"/>
-              <w:keepNext/>
-              <w:jc w:val="center"/>
-            </w:pPr>
-            <w:r>
-              <w:rPr>
-                <w:rFonts w:ascii="Calibri" w:hAnsi="Calibri"/>
-                <w:sz w:val="20"/>
-              </w:rPr>
-              <w:t xml:space="default">1,292 (2.8%)</w:t>
-            </w:r>
-          </w:p>
-        </w:tc>
-      </w:tr>
-      <w:tr>
-        <w:trPr>
-          <w:cantSplit/>
-        </w:trPr>
-        <w:tc>
-          <w:tcPr>
-            <w:tcBorders>
-              <w:top w:val="single" w:space="0" w:color="D3D3D3"/>
-              <w:bottom w:val="single" w:space="0" w:color="D3D3D3"/>
-              <w:start w:val="single" w:space="0" w:color="D3D3D3"/>
-              <w:end w:val="single" w:space="0" w:color="D3D3D3"/>
-            </w:tcBorders>
-          </w:tcPr>
-          <w:p>
-            <w:pPr>
-              <w:spacing w:before="0" w:after="60"/>
-              <w:keepNext/>
-              <w:jc w:val="start"/>
-            </w:pPr>
-            <w:r>
-              <w:rPr>
-                <w:rFonts w:ascii="Calibri" w:hAnsi="Calibri"/>
-                <w:sz w:val="20"/>
-              </w:rPr>
-              <w:t xml:space="default">    Hispanic-AIAN</w:t>
-            </w:r>
-          </w:p>
-        </w:tc>
-        <w:tc>
-          <w:tcPr>
-            <w:tcBorders>
-              <w:top w:val="single" w:space="0" w:color="D3D3D3"/>
-              <w:bottom w:val="single" w:space="0" w:color="D3D3D3"/>
-              <w:start w:val="single" w:space="0" w:color="D3D3D3"/>
-              <w:end w:val="single" w:space="0" w:color="D3D3D3"/>
-            </w:tcBorders>
-          </w:tcPr>
-          <w:p>
-            <w:pPr>
-              <w:spacing w:before="0" w:after="60"/>
-              <w:keepNext/>
-              <w:jc w:val="center"/>
-            </w:pPr>
-            <w:r>
-              <w:rPr>
-                <w:rFonts w:ascii="Calibri" w:hAnsi="Calibri"/>
-                <w:sz w:val="20"/>
-              </w:rPr>
-              <w:t xml:space="default">1,544 (2.0%)</w:t>
-            </w:r>
-          </w:p>
-        </w:tc>
-      </w:tr>
-      <w:tr>
-        <w:trPr>
-          <w:cantSplit/>
-        </w:trPr>
-        <w:tc>
-          <w:tcPr>
-            <w:tcBorders>
-              <w:top w:val="single" w:space="0" w:color="D3D3D3"/>
-              <w:bottom w:val="single" w:space="0" w:color="D3D3D3"/>
-              <w:start w:val="single" w:space="0" w:color="D3D3D3"/>
-              <w:end w:val="single" w:space="0" w:color="D3D3D3"/>
-            </w:tcBorders>
-          </w:tcPr>
-          <w:p>
-            <w:pPr>
-              <w:spacing w:before="0" w:after="60"/>
-              <w:keepNext/>
-              <w:jc w:val="start"/>
-            </w:pPr>
-            <w:r>
-              <w:rPr>
-                <w:rFonts w:ascii="Calibri" w:hAnsi="Calibri"/>
-                <w:sz w:val="20"/>
-              </w:rPr>
-              <w:t xml:space="default">    Hispanic-AIAN-White</w:t>
-            </w:r>
-          </w:p>
-        </w:tc>
-        <w:tc>
-          <w:tcPr>
-            <w:tcBorders>
-              <w:top w:val="single" w:space="0" w:color="D3D3D3"/>
-              <w:bottom w:val="single" w:space="0" w:color="D3D3D3"/>
-              <w:start w:val="single" w:space="0" w:color="D3D3D3"/>
-              <w:end w:val="single" w:space="0" w:color="D3D3D3"/>
-            </w:tcBorders>
-          </w:tcPr>
-          <w:p>
-            <w:pPr>
-              <w:spacing w:before="0" w:after="60"/>
-              <w:keepNext/>
-              <w:jc w:val="center"/>
-            </w:pPr>
-            <w:r>
-              <w:rPr>
-                <w:rFonts w:ascii="Calibri" w:hAnsi="Calibri"/>
-                <w:sz w:val="20"/>
-              </w:rPr>
-              <w:t xml:space="default">133 (0.2%)</w:t>
-            </w:r>
-          </w:p>
-        </w:tc>
-      </w:tr>
-      <w:tr>
-        <w:trPr>
-          <w:cantSplit/>
-        </w:trPr>
-        <w:tc>
-          <w:tcPr>
-            <w:tcBorders>
-              <w:top w:val="single" w:space="0" w:color="D3D3D3"/>
-              <w:bottom w:val="single" w:space="0" w:color="D3D3D3"/>
-              <w:start w:val="single" w:space="0" w:color="D3D3D3"/>
-              <w:end w:val="single" w:space="0" w:color="D3D3D3"/>
-            </w:tcBorders>
-          </w:tcPr>
-          <w:p>
-            <w:pPr>
-              <w:spacing w:before="0" w:after="60"/>
-              <w:keepNext/>
-              <w:jc w:val="start"/>
-            </w:pPr>
-            <w:r>
-              <w:rPr>
-                <w:rFonts w:ascii="Calibri" w:hAnsi="Calibri"/>
-                <w:sz w:val="20"/>
-              </w:rPr>
-              <w:t xml:space="default">    Hispanic-Asian</w:t>
-            </w:r>
-          </w:p>
-        </w:tc>
-        <w:tc>
-          <w:tcPr>
-            <w:tcBorders>
-              <w:top w:val="single" w:space="0" w:color="D3D3D3"/>
-              <w:bottom w:val="single" w:space="0" w:color="D3D3D3"/>
-              <w:start w:val="single" w:space="0" w:color="D3D3D3"/>
-              <w:end w:val="single" w:space="0" w:color="D3D3D3"/>
-            </w:tcBorders>
-          </w:tcPr>
-          <w:p>
-            <w:pPr>
-              <w:spacing w:before="0" w:after="60"/>
-              <w:keepNext/>
-              <w:jc w:val="center"/>
-            </w:pPr>
-            <w:r>
-              <w:rPr>
-                <w:rFonts w:ascii="Calibri" w:hAnsi="Calibri"/>
-                <w:sz w:val="20"/>
-              </w:rPr>
-              <w:t xml:space="default">257 (0.3%)</w:t>
-            </w:r>
-          </w:p>
-        </w:tc>
-      </w:tr>
-      <w:tr>
-        <w:trPr>
-          <w:cantSplit/>
-        </w:trPr>
-        <w:tc>
-          <w:tcPr>
-            <w:tcBorders>
-              <w:top w:val="single" w:space="0" w:color="D3D3D3"/>
-              <w:bottom w:val="single" w:space="0" w:color="D3D3D3"/>
-              <w:start w:val="single" w:space="0" w:color="D3D3D3"/>
-              <w:end w:val="single" w:space="0" w:color="D3D3D3"/>
-            </w:tcBorders>
-          </w:tcPr>
-          <w:p>
-            <w:pPr>
-              <w:spacing w:before="0" w:after="60"/>
-              <w:keepNext/>
-              <w:jc w:val="start"/>
-            </w:pPr>
-            <w:r>
-              <w:rPr>
-                <w:rFonts w:ascii="Calibri" w:hAnsi="Calibri"/>
-                <w:sz w:val="20"/>
-              </w:rPr>
-              <w:t xml:space="default">    Hispanic-Black</w:t>
-            </w:r>
-          </w:p>
-        </w:tc>
-        <w:tc>
-          <w:tcPr>
-            <w:tcBorders>
-              <w:top w:val="single" w:space="0" w:color="D3D3D3"/>
-              <w:bottom w:val="single" w:space="0" w:color="D3D3D3"/>
-              <w:start w:val="single" w:space="0" w:color="D3D3D3"/>
-              <w:end w:val="single" w:space="0" w:color="D3D3D3"/>
-            </w:tcBorders>
-          </w:tcPr>
-          <w:p>
-            <w:pPr>
-              <w:spacing w:before="0" w:after="60"/>
-              <w:keepNext/>
-              <w:jc w:val="center"/>
-            </w:pPr>
-            <w:r>
-              <w:rPr>
-                <w:rFonts w:ascii="Calibri" w:hAnsi="Calibri"/>
-                <w:sz w:val="20"/>
-              </w:rPr>
-              <w:t xml:space="default">860 (1.2%)</w:t>
-            </w:r>
-          </w:p>
-        </w:tc>
-      </w:tr>
-      <w:tr>
-        <w:trPr>
-          <w:cantSplit/>
-        </w:trPr>
-        <w:tc>
-          <w:tcPr>
-            <w:tcBorders>
-              <w:top w:val="single" w:space="0" w:color="D3D3D3"/>
-              <w:bottom w:val="single" w:space="0" w:color="D3D3D3"/>
-              <w:start w:val="single" w:space="0" w:color="D3D3D3"/>
-              <w:end w:val="single" w:space="0" w:color="D3D3D3"/>
-            </w:tcBorders>
-          </w:tcPr>
-          <w:p>
-            <w:pPr>
-              <w:spacing w:before="0" w:after="60"/>
-              <w:keepNext/>
-              <w:jc w:val="start"/>
-            </w:pPr>
-            <w:r>
-              <w:rPr>
-                <w:rFonts w:ascii="Calibri" w:hAnsi="Calibri"/>
-                <w:sz w:val="20"/>
-              </w:rPr>
-              <w:t xml:space="default">    Hispanic-Black-White</w:t>
-            </w:r>
-          </w:p>
-        </w:tc>
-        <w:tc>
-          <w:tcPr>
-            <w:tcBorders>
-              <w:top w:val="single" w:space="0" w:color="D3D3D3"/>
-              <w:bottom w:val="single" w:space="0" w:color="D3D3D3"/>
-              <w:start w:val="single" w:space="0" w:color="D3D3D3"/>
-              <w:end w:val="single" w:space="0" w:color="D3D3D3"/>
-            </w:tcBorders>
-          </w:tcPr>
-          <w:p>
-            <w:pPr>
-              <w:spacing w:before="0" w:after="60"/>
-              <w:keepNext/>
-              <w:jc w:val="center"/>
-            </w:pPr>
-            <w:r>
-              <w:rPr>
-                <w:rFonts w:ascii="Calibri" w:hAnsi="Calibri"/>
-                <w:sz w:val="20"/>
-              </w:rPr>
-              <w:t xml:space="default">56 (0.1%)</w:t>
-            </w:r>
-          </w:p>
-        </w:tc>
-      </w:tr>
-      <w:tr>
-        <w:trPr>
-          <w:cantSplit/>
-        </w:trPr>
-        <w:tc>
-          <w:tcPr>
-            <w:tcBorders>
-              <w:top w:val="single" w:space="0" w:color="D3D3D3"/>
-              <w:bottom w:val="single" w:space="0" w:color="D3D3D3"/>
-              <w:start w:val="single" w:space="0" w:color="D3D3D3"/>
-              <w:end w:val="single" w:space="0" w:color="D3D3D3"/>
-            </w:tcBorders>
-          </w:tcPr>
-          <w:p>
-            <w:pPr>
-              <w:spacing w:before="0" w:after="60"/>
-              <w:keepNext/>
-              <w:jc w:val="start"/>
-            </w:pPr>
-            <w:r>
-              <w:rPr>
-                <w:rFonts w:ascii="Calibri" w:hAnsi="Calibri"/>
-                <w:sz w:val="20"/>
-              </w:rPr>
-              <w:t xml:space="default">    Hispanic-NHPI</w:t>
-            </w:r>
-          </w:p>
-        </w:tc>
-        <w:tc>
-          <w:tcPr>
-            <w:tcBorders>
-              <w:top w:val="single" w:space="0" w:color="D3D3D3"/>
-              <w:bottom w:val="single" w:space="0" w:color="D3D3D3"/>
-              <w:start w:val="single" w:space="0" w:color="D3D3D3"/>
-              <w:end w:val="single" w:space="0" w:color="D3D3D3"/>
-            </w:tcBorders>
-          </w:tcPr>
-          <w:p>
-            <w:pPr>
-              <w:spacing w:before="0" w:after="60"/>
-              <w:keepNext/>
-              <w:jc w:val="center"/>
-            </w:pPr>
-            <w:r>
-              <w:rPr>
-                <w:rFonts w:ascii="Calibri" w:hAnsi="Calibri"/>
-                <w:sz w:val="20"/>
-              </w:rPr>
-              <w:t xml:space="default">97 (0.1%)</w:t>
-            </w:r>
-          </w:p>
-        </w:tc>
-      </w:tr>
-      <w:tr>
-        <w:trPr>
-          <w:cantSplit/>
-        </w:trPr>
-        <w:tc>
-          <w:tcPr>
-            <w:tcBorders>
-              <w:top w:val="single" w:space="0" w:color="D3D3D3"/>
-              <w:bottom w:val="single" w:space="0" w:color="D3D3D3"/>
-              <w:start w:val="single" w:space="0" w:color="D3D3D3"/>
-              <w:end w:val="single" w:space="0" w:color="D3D3D3"/>
-            </w:tcBorders>
-          </w:tcPr>
-          <w:p>
-            <w:pPr>
-              <w:spacing w:before="0" w:after="60"/>
-              <w:keepNext/>
-              <w:jc w:val="start"/>
-            </w:pPr>
-            <w:r>
-              <w:rPr>
-                <w:rFonts w:ascii="Calibri" w:hAnsi="Calibri"/>
-                <w:sz w:val="20"/>
-              </w:rPr>
-              <w:t xml:space="default">    Hispanic-White</w:t>
-            </w:r>
-          </w:p>
-        </w:tc>
-        <w:tc>
-          <w:tcPr>
-            <w:tcBorders>
-              <w:top w:val="single" w:space="0" w:color="D3D3D3"/>
-              <w:bottom w:val="single" w:space="0" w:color="D3D3D3"/>
-              <w:start w:val="single" w:space="0" w:color="D3D3D3"/>
-              <w:end w:val="single" w:space="0" w:color="D3D3D3"/>
-            </w:tcBorders>
-          </w:tcPr>
-          <w:p>
-            <w:pPr>
-              <w:spacing w:before="0" w:after="60"/>
-              <w:keepNext/>
-              <w:jc w:val="center"/>
-            </w:pPr>
-            <w:r>
-              <w:rPr>
-                <w:rFonts w:ascii="Calibri" w:hAnsi="Calibri"/>
-                <w:sz w:val="20"/>
-              </w:rPr>
-              <w:t xml:space="default">17,031 (21.8%)</w:t>
-            </w:r>
-          </w:p>
-        </w:tc>
-      </w:tr>
-      <w:tr>
-        <w:trPr>
-          <w:cantSplit/>
-        </w:trPr>
-        <w:tc>
-          <w:tcPr>
-            <w:tcBorders>
-              <w:top w:val="single" w:space="0" w:color="D3D3D3"/>
-              <w:bottom w:val="single" w:space="0" w:color="D3D3D3"/>
-              <w:start w:val="single" w:space="0" w:color="D3D3D3"/>
-              <w:end w:val="single" w:space="0" w:color="D3D3D3"/>
-            </w:tcBorders>
-          </w:tcPr>
-          <w:p>
-            <w:pPr>
-              <w:spacing w:before="0" w:after="60"/>
-              <w:keepNext/>
-              <w:jc w:val="start"/>
-            </w:pPr>
-            <w:r>
-              <w:rPr>
-                <w:rFonts w:ascii="Calibri" w:hAnsi="Calibri"/>
-                <w:sz w:val="20"/>
-              </w:rPr>
-              <w:t xml:space="default">    Japanese</w:t>
-            </w:r>
-          </w:p>
-        </w:tc>
-        <w:tc>
-          <w:tcPr>
-            <w:tcBorders>
-              <w:top w:val="single" w:space="0" w:color="D3D3D3"/>
-              <w:bottom w:val="single" w:space="0" w:color="D3D3D3"/>
-              <w:start w:val="single" w:space="0" w:color="D3D3D3"/>
-              <w:end w:val="single" w:space="0" w:color="D3D3D3"/>
-            </w:tcBorders>
-          </w:tcPr>
-          <w:p>
-            <w:pPr>
-              <w:spacing w:before="0" w:after="60"/>
-              <w:keepNext/>
-              <w:jc w:val="center"/>
-            </w:pPr>
-            <w:r>
-              <w:rPr>
-                <w:rFonts w:ascii="Calibri" w:hAnsi="Calibri"/>
-                <w:sz w:val="20"/>
-              </w:rPr>
-              <w:t xml:space="default">379 (0.9%)</w:t>
-            </w:r>
-          </w:p>
-        </w:tc>
-      </w:tr>
-      <w:tr>
-        <w:trPr>
-          <w:cantSplit/>
-        </w:trPr>
-        <w:tc>
-          <w:tcPr>
-            <w:tcBorders>
-              <w:top w:val="single" w:space="0" w:color="D3D3D3"/>
-              <w:bottom w:val="single" w:space="0" w:color="D3D3D3"/>
-              <w:start w:val="single" w:space="0" w:color="D3D3D3"/>
-              <w:end w:val="single" w:space="0" w:color="D3D3D3"/>
-            </w:tcBorders>
-          </w:tcPr>
-          <w:p>
-            <w:pPr>
-              <w:spacing w:before="0" w:after="60"/>
-              <w:keepNext/>
-              <w:jc w:val="start"/>
-            </w:pPr>
-            <w:r>
-              <w:rPr>
-                <w:rFonts w:ascii="Calibri" w:hAnsi="Calibri"/>
-                <w:sz w:val="20"/>
-              </w:rPr>
-              <w:t xml:space="default">    Korean</w:t>
-            </w:r>
-          </w:p>
-        </w:tc>
-        <w:tc>
-          <w:tcPr>
-            <w:tcBorders>
-              <w:top w:val="single" w:space="0" w:color="D3D3D3"/>
-              <w:bottom w:val="single" w:space="0" w:color="D3D3D3"/>
-              <w:start w:val="single" w:space="0" w:color="D3D3D3"/>
-              <w:end w:val="single" w:space="0" w:color="D3D3D3"/>
-            </w:tcBorders>
-          </w:tcPr>
-          <w:p>
-            <w:pPr>
-              <w:spacing w:before="0" w:after="60"/>
-              <w:keepNext/>
-              <w:jc w:val="center"/>
-            </w:pPr>
-            <w:r>
-              <w:rPr>
-                <w:rFonts w:ascii="Calibri" w:hAnsi="Calibri"/>
-                <w:sz w:val="20"/>
-              </w:rPr>
-              <w:t xml:space="default">387 (0.7%)</w:t>
-            </w:r>
-          </w:p>
-        </w:tc>
-      </w:tr>
-      <w:tr>
-        <w:trPr>
-          <w:cantSplit/>
-        </w:trPr>
-        <w:tc>
-          <w:tcPr>
-            <w:tcBorders>
-              <w:top w:val="single" w:space="0" w:color="D3D3D3"/>
-              <w:bottom w:val="single" w:space="0" w:color="D3D3D3"/>
-              <w:start w:val="single" w:space="0" w:color="D3D3D3"/>
-              <w:end w:val="single" w:space="0" w:color="D3D3D3"/>
-            </w:tcBorders>
-          </w:tcPr>
-          <w:p>
-            <w:pPr>
-              <w:spacing w:before="0" w:after="60"/>
-              <w:keepNext/>
-              <w:jc w:val="start"/>
-            </w:pPr>
-            <w:r>
-              <w:rPr>
-                <w:rFonts w:ascii="Calibri" w:hAnsi="Calibri"/>
-                <w:sz w:val="20"/>
-              </w:rPr>
-              <w:t xml:space="default">    Mexican</w:t>
-            </w:r>
-          </w:p>
-        </w:tc>
-        <w:tc>
-          <w:tcPr>
-            <w:tcBorders>
-              <w:top w:val="single" w:space="0" w:color="D3D3D3"/>
-              <w:bottom w:val="single" w:space="0" w:color="D3D3D3"/>
-              <w:start w:val="single" w:space="0" w:color="D3D3D3"/>
-              <w:end w:val="single" w:space="0" w:color="D3D3D3"/>
-            </w:tcBorders>
-          </w:tcPr>
-          <w:p>
-            <w:pPr>
-              <w:spacing w:before="0" w:after="60"/>
-              <w:keepNext/>
-              <w:jc w:val="center"/>
-            </w:pPr>
-            <w:r>
-              <w:rPr>
-                <w:rFonts w:ascii="Calibri" w:hAnsi="Calibri"/>
-                <w:sz w:val="20"/>
-              </w:rPr>
-              <w:t xml:space="default">5,074 (7.0%)</w:t>
-            </w:r>
-          </w:p>
-        </w:tc>
-      </w:tr>
-      <w:tr>
-        <w:trPr>
-          <w:cantSplit/>
-        </w:trPr>
-        <w:tc>
-          <w:tcPr>
-            <w:tcBorders>
-              <w:top w:val="single" w:space="0" w:color="D3D3D3"/>
-              <w:bottom w:val="single" w:space="0" w:color="D3D3D3"/>
-              <w:start w:val="single" w:space="0" w:color="D3D3D3"/>
-              <w:end w:val="single" w:space="0" w:color="D3D3D3"/>
-            </w:tcBorders>
-          </w:tcPr>
-          <w:p>
-            <w:pPr>
-              <w:spacing w:before="0" w:after="60"/>
-              <w:keepNext/>
-              <w:jc w:val="start"/>
-            </w:pPr>
-            <w:r>
-              <w:rPr>
-                <w:rFonts w:ascii="Calibri" w:hAnsi="Calibri"/>
-                <w:sz w:val="20"/>
-              </w:rPr>
-              <w:t xml:space="default">    Multiple Hispanic</w:t>
-            </w:r>
-          </w:p>
-        </w:tc>
-        <w:tc>
-          <w:tcPr>
-            <w:tcBorders>
-              <w:top w:val="single" w:space="0" w:color="D3D3D3"/>
-              <w:bottom w:val="single" w:space="0" w:color="D3D3D3"/>
-              <w:start w:val="single" w:space="0" w:color="D3D3D3"/>
-              <w:end w:val="single" w:space="0" w:color="D3D3D3"/>
-            </w:tcBorders>
-          </w:tcPr>
-          <w:p>
-            <w:pPr>
-              <w:spacing w:before="0" w:after="60"/>
-              <w:keepNext/>
-              <w:jc w:val="center"/>
-            </w:pPr>
-            <w:r>
-              <w:rPr>
-                <w:rFonts w:ascii="Calibri" w:hAnsi="Calibri"/>
-                <w:sz w:val="20"/>
-              </w:rPr>
-              <w:t xml:space="default">254 (0.4%)</w:t>
-            </w:r>
-          </w:p>
-        </w:tc>
-      </w:tr>
-      <w:tr>
-        <w:trPr>
-          <w:cantSplit/>
-        </w:trPr>
-        <w:tc>
-          <w:tcPr>
-            <w:tcBorders>
-              <w:top w:val="single" w:space="0" w:color="D3D3D3"/>
-              <w:bottom w:val="single" w:space="0" w:color="D3D3D3"/>
-              <w:start w:val="single" w:space="0" w:color="D3D3D3"/>
-              <w:end w:val="single" w:space="0" w:color="D3D3D3"/>
-            </w:tcBorders>
-          </w:tcPr>
-          <w:p>
-            <w:pPr>
-              <w:spacing w:before="0" w:after="60"/>
-              <w:keepNext/>
-              <w:jc w:val="start"/>
-            </w:pPr>
-            <w:r>
-              <w:rPr>
-                <w:rFonts w:ascii="Calibri" w:hAnsi="Calibri"/>
-                <w:sz w:val="20"/>
-              </w:rPr>
-              <w:t xml:space="default">    NHPI-Multiple</w:t>
-            </w:r>
-          </w:p>
-        </w:tc>
-        <w:tc>
-          <w:tcPr>
-            <w:tcBorders>
-              <w:top w:val="single" w:space="0" w:color="D3D3D3"/>
-              <w:bottom w:val="single" w:space="0" w:color="D3D3D3"/>
-              <w:start w:val="single" w:space="0" w:color="D3D3D3"/>
-              <w:end w:val="single" w:space="0" w:color="D3D3D3"/>
-            </w:tcBorders>
-          </w:tcPr>
-          <w:p>
-            <w:pPr>
-              <w:spacing w:before="0" w:after="60"/>
-              <w:keepNext/>
-              <w:jc w:val="center"/>
-            </w:pPr>
-            <w:r>
-              <w:rPr>
-                <w:rFonts w:ascii="Calibri" w:hAnsi="Calibri"/>
-                <w:sz w:val="20"/>
-              </w:rPr>
-              <w:t xml:space="default">96 (0.1%)</w:t>
-            </w:r>
-          </w:p>
-        </w:tc>
-      </w:tr>
-      <w:tr>
-        <w:trPr>
-          <w:cantSplit/>
-        </w:trPr>
-        <w:tc>
-          <w:tcPr>
-            <w:tcBorders>
-              <w:top w:val="single" w:space="0" w:color="D3D3D3"/>
-              <w:bottom w:val="single" w:space="0" w:color="D3D3D3"/>
-              <w:start w:val="single" w:space="0" w:color="D3D3D3"/>
-              <w:end w:val="single" w:space="0" w:color="D3D3D3"/>
-            </w:tcBorders>
-          </w:tcPr>
-          <w:p>
-            <w:pPr>
-              <w:spacing w:before="0" w:after="60"/>
-              <w:keepNext/>
-              <w:jc w:val="start"/>
-            </w:pPr>
-            <w:r>
-              <w:rPr>
-                <w:rFonts w:ascii="Calibri" w:hAnsi="Calibri"/>
-                <w:sz w:val="20"/>
-              </w:rPr>
-              <w:t xml:space="default">    NHPI-White</w:t>
-            </w:r>
-          </w:p>
-        </w:tc>
-        <w:tc>
-          <w:tcPr>
-            <w:tcBorders>
-              <w:top w:val="single" w:space="0" w:color="D3D3D3"/>
-              <w:bottom w:val="single" w:space="0" w:color="D3D3D3"/>
-              <w:start w:val="single" w:space="0" w:color="D3D3D3"/>
-              <w:end w:val="single" w:space="0" w:color="D3D3D3"/>
-            </w:tcBorders>
-          </w:tcPr>
-          <w:p>
-            <w:pPr>
-              <w:spacing w:before="0" w:after="60"/>
-              <w:keepNext/>
-              <w:jc w:val="center"/>
-            </w:pPr>
-            <w:r>
-              <w:rPr>
-                <w:rFonts w:ascii="Calibri" w:hAnsi="Calibri"/>
-                <w:sz w:val="20"/>
-              </w:rPr>
-              <w:t xml:space="default">58 (0.1%)</w:t>
-            </w:r>
-          </w:p>
-        </w:tc>
-      </w:tr>
-      <w:tr>
-        <w:trPr>
-          <w:cantSplit/>
-        </w:trPr>
-        <w:tc>
-          <w:tcPr>
-            <w:tcBorders>
-              <w:top w:val="single" w:space="0" w:color="D3D3D3"/>
-              <w:bottom w:val="single" w:space="0" w:color="D3D3D3"/>
-              <w:start w:val="single" w:space="0" w:color="D3D3D3"/>
-              <w:end w:val="single" w:space="0" w:color="D3D3D3"/>
-            </w:tcBorders>
-          </w:tcPr>
-          <w:p>
-            <w:pPr>
-              <w:spacing w:before="0" w:after="60"/>
-              <w:keepNext/>
-              <w:jc w:val="start"/>
-            </w:pPr>
-            <w:r>
-              <w:rPr>
-                <w:rFonts w:ascii="Calibri" w:hAnsi="Calibri"/>
-                <w:sz w:val="20"/>
-              </w:rPr>
-              <w:t xml:space="default">    Other Asian</w:t>
-            </w:r>
-          </w:p>
-        </w:tc>
-        <w:tc>
-          <w:tcPr>
-            <w:tcBorders>
-              <w:top w:val="single" w:space="0" w:color="D3D3D3"/>
-              <w:bottom w:val="single" w:space="0" w:color="D3D3D3"/>
-              <w:start w:val="single" w:space="0" w:color="D3D3D3"/>
-              <w:end w:val="single" w:space="0" w:color="D3D3D3"/>
-            </w:tcBorders>
-          </w:tcPr>
-          <w:p>
-            <w:pPr>
-              <w:spacing w:before="0" w:after="60"/>
-              <w:keepNext/>
-              <w:jc w:val="center"/>
-            </w:pPr>
-            <w:r>
-              <w:rPr>
-                <w:rFonts w:ascii="Calibri" w:hAnsi="Calibri"/>
-                <w:sz w:val="20"/>
-              </w:rPr>
-              <w:t xml:space="default">957 (1.9%)</w:t>
-            </w:r>
-          </w:p>
-        </w:tc>
-      </w:tr>
-      <w:tr>
-        <w:trPr>
-          <w:cantSplit/>
-        </w:trPr>
-        <w:tc>
-          <w:tcPr>
-            <w:tcBorders>
-              <w:top w:val="single" w:space="0" w:color="D3D3D3"/>
-              <w:bottom w:val="single" w:space="0" w:color="D3D3D3"/>
-              <w:start w:val="single" w:space="0" w:color="D3D3D3"/>
-              <w:end w:val="single" w:space="0" w:color="D3D3D3"/>
-            </w:tcBorders>
-          </w:tcPr>
-          <w:p>
-            <w:pPr>
-              <w:spacing w:before="0" w:after="60"/>
-              <w:keepNext/>
-              <w:jc w:val="start"/>
-            </w:pPr>
-            <w:r>
-              <w:rPr>
-                <w:rFonts w:ascii="Calibri" w:hAnsi="Calibri"/>
-                <w:sz w:val="20"/>
-              </w:rPr>
-              <w:t xml:space="default">    Other Hispanic</w:t>
-            </w:r>
-          </w:p>
-        </w:tc>
-        <w:tc>
-          <w:tcPr>
-            <w:tcBorders>
-              <w:top w:val="single" w:space="0" w:color="D3D3D3"/>
-              <w:bottom w:val="single" w:space="0" w:color="D3D3D3"/>
-              <w:start w:val="single" w:space="0" w:color="D3D3D3"/>
-              <w:end w:val="single" w:space="0" w:color="D3D3D3"/>
-            </w:tcBorders>
-          </w:tcPr>
-          <w:p>
-            <w:pPr>
-              <w:spacing w:before="0" w:after="60"/>
-              <w:keepNext/>
-              <w:jc w:val="center"/>
-            </w:pPr>
-            <w:r>
-              <w:rPr>
-                <w:rFonts w:ascii="Calibri" w:hAnsi="Calibri"/>
-                <w:sz w:val="20"/>
-              </w:rPr>
-              <w:t xml:space="default">1,425 (1.9%)</w:t>
-            </w:r>
-          </w:p>
-        </w:tc>
-      </w:tr>
-      <w:tr>
-        <w:trPr>
-          <w:cantSplit/>
-        </w:trPr>
-        <w:tc>
-          <w:tcPr>
-            <w:tcBorders>
-              <w:top w:val="single" w:space="0" w:color="D3D3D3"/>
-              <w:bottom w:val="single" w:space="0" w:color="D3D3D3"/>
-              <w:start w:val="single" w:space="0" w:color="D3D3D3"/>
-              <w:end w:val="single" w:space="0" w:color="D3D3D3"/>
-            </w:tcBorders>
-          </w:tcPr>
-          <w:p>
-            <w:pPr>
-              <w:spacing w:before="0" w:after="60"/>
-              <w:keepNext/>
-              <w:jc w:val="start"/>
-            </w:pPr>
-            <w:r>
-              <w:rPr>
-                <w:rFonts w:ascii="Calibri" w:hAnsi="Calibri"/>
-                <w:sz w:val="20"/>
-              </w:rPr>
-              <w:t xml:space="default">    Other Pacific Islander</w:t>
-            </w:r>
-          </w:p>
-        </w:tc>
-        <w:tc>
-          <w:tcPr>
-            <w:tcBorders>
-              <w:top w:val="single" w:space="0" w:color="D3D3D3"/>
-              <w:bottom w:val="single" w:space="0" w:color="D3D3D3"/>
-              <w:start w:val="single" w:space="0" w:color="D3D3D3"/>
-              <w:end w:val="single" w:space="0" w:color="D3D3D3"/>
-            </w:tcBorders>
-          </w:tcPr>
-          <w:p>
-            <w:pPr>
-              <w:spacing w:before="0" w:after="60"/>
-              <w:keepNext/>
-              <w:jc w:val="center"/>
-            </w:pPr>
-            <w:r>
-              <w:rPr>
-                <w:rFonts w:ascii="Calibri" w:hAnsi="Calibri"/>
-                <w:sz w:val="20"/>
-              </w:rPr>
-              <w:t xml:space="default">126 (0.1%)</w:t>
-            </w:r>
-          </w:p>
-        </w:tc>
-      </w:tr>
-      <w:tr>
-        <w:trPr>
-          <w:cantSplit/>
-        </w:trPr>
-        <w:tc>
-          <w:tcPr>
-            <w:tcBorders>
-              <w:top w:val="single" w:space="0" w:color="D3D3D3"/>
-              <w:bottom w:val="single" w:space="0" w:color="D3D3D3"/>
-              <w:start w:val="single" w:space="0" w:color="D3D3D3"/>
-              <w:end w:val="single" w:space="0" w:color="D3D3D3"/>
-            </w:tcBorders>
-          </w:tcPr>
-          <w:p>
-            <w:pPr>
-              <w:spacing w:before="0" w:after="60"/>
-              <w:keepNext/>
-              <w:jc w:val="start"/>
-            </w:pPr>
-            <w:r>
-              <w:rPr>
-                <w:rFonts w:ascii="Calibri" w:hAnsi="Calibri"/>
-                <w:sz w:val="20"/>
-              </w:rPr>
               <w:t xml:space="default">    Other Race</w:t>
             </w:r>
           </w:p>
@@ -2298,7 +2351,7 @@
                 <w:rFonts w:ascii="Calibri" w:hAnsi="Calibri"/>
                 <w:sz w:val="20"/>
               </w:rPr>
-              <w:t xml:space="default">1,181 (0.9%)</w:t>
+              <w:t xml:space="default">1,266 (0.9%)</w:t>
             </w:r>
           </w:p>
         </w:tc>
@@ -2351,7 +2404,7 @@
                 <w:rFonts w:ascii="Calibri" w:hAnsi="Calibri"/>
                 <w:sz w:val="20"/>
               </w:rPr>
-              <w:t xml:space="default">120 (0.1%)</w:t>
+              <w:t xml:space="default">129 (0.1%)</w:t>
             </w:r>
           </w:p>
         </w:tc>
@@ -2404,7 +2457,7 @@
                 <w:rFonts w:ascii="Calibri" w:hAnsi="Calibri"/>
                 <w:sz w:val="20"/>
               </w:rPr>
-              <w:t xml:space="default">94 (0.1%)</w:t>
+              <w:t xml:space="default">115 (0.1%)</w:t>
             </w:r>
           </w:p>
         </w:tc>
@@ -2457,7 +2510,7 @@
                 <w:rFonts w:ascii="Calibri" w:hAnsi="Calibri"/>
                 <w:sz w:val="20"/>
               </w:rPr>
-              <w:t xml:space="default">50 (0.0%)</w:t>
+              <w:t xml:space="default">59 (0.0%)</w:t>
             </w:r>
           </w:p>
         </w:tc>
@@ -2510,7 +2563,7 @@
                 <w:rFonts w:ascii="Calibri" w:hAnsi="Calibri"/>
                 <w:sz w:val="20"/>
               </w:rPr>
-              <w:t xml:space="default">901 (2.3%)</w:t>
+              <w:t xml:space="default">953 (2.2%)</w:t>
             </w:r>
           </w:p>
         </w:tc>
@@ -2563,7 +2616,7 @@
                 <w:rFonts w:ascii="Calibri" w:hAnsi="Calibri"/>
                 <w:sz w:val="20"/>
               </w:rPr>
-              <w:t xml:space="default">127 (0.1%)</w:t>
+              <w:t xml:space="default">89 (0.1%)</w:t>
             </w:r>
           </w:p>
         </w:tc>
@@ -2616,7 +2669,7 @@
                 <w:rFonts w:ascii="Calibri" w:hAnsi="Calibri"/>
                 <w:sz w:val="20"/>
               </w:rPr>
-              <w:t xml:space="default">479 (1.0%)</w:t>
+              <w:t xml:space="default">551 (1.0%)</w:t>
             </w:r>
           </w:p>
         </w:tc>
@@ -2669,7 +2722,7 @@
                 <w:rFonts w:ascii="Calibri" w:hAnsi="Calibri"/>
                 <w:sz w:val="20"/>
               </w:rPr>
-              <w:t xml:space="default">43,595 (39.1%)</w:t>
+              <w:t xml:space="default">48,405 (37.8%)</w:t>
             </w:r>
           </w:p>
         </w:tc>

</xml_diff>